<commit_message>
Pflichtenheft v1, gant angefangen
</commit_message>
<xml_diff>
--- a/Pflichtenheft.docx
+++ b/Pflichtenheft.docx
@@ -6,48 +6,41 @@
       <w:pPr>
         <w:jc w:val="center"/>
         <w:rPr>
-          <w:rFonts w:ascii="Arial" w:hAnsi="Arial" w:cs="Arial"/>
+          <w:rFonts w:cs="Arial"/>
           <w:b/>
           <w:sz w:val="48"/>
           <w:szCs w:val="24"/>
         </w:rPr>
       </w:pPr>
-      <w:r>
-        <w:rPr>
-          <w:rFonts w:ascii="Arial" w:hAnsi="Arial" w:cs="Arial"/>
+      <w:bookmarkStart w:id="0" w:name="_Hlk48384702"/>
+      <w:bookmarkEnd w:id="0"/>
+      <w:r>
+        <w:rPr>
+          <w:rFonts w:cs="Arial"/>
           <w:b/>
           <w:sz w:val="48"/>
           <w:szCs w:val="24"/>
         </w:rPr>
-        <w:t>P</w:t>
-      </w:r>
-      <w:r>
-        <w:rPr>
-          <w:rFonts w:ascii="Arial" w:hAnsi="Arial" w:cs="Arial"/>
+        <w:t>Projektdokumentation</w:t>
+      </w:r>
+    </w:p>
+    <w:p>
+      <w:pPr>
+        <w:jc w:val="center"/>
+        <w:rPr>
+          <w:rFonts w:cs="Arial"/>
           <w:b/>
           <w:sz w:val="48"/>
           <w:szCs w:val="24"/>
         </w:rPr>
-        <w:t>rojektdokumentation</w:t>
-      </w:r>
-    </w:p>
-    <w:p>
-      <w:pPr>
-        <w:jc w:val="center"/>
-        <w:rPr>
-          <w:rFonts w:ascii="Arial" w:hAnsi="Arial" w:cs="Arial"/>
+      </w:pPr>
+      <w:r>
+        <w:rPr>
+          <w:rFonts w:cs="Arial"/>
           <w:b/>
           <w:sz w:val="48"/>
           <w:szCs w:val="24"/>
         </w:rPr>
-      </w:pPr>
-      <w:r>
-        <w:rPr>
-          <w:rFonts w:ascii="Arial" w:hAnsi="Arial" w:cs="Arial"/>
-          <w:b/>
-          <w:sz w:val="48"/>
-          <w:szCs w:val="24"/>
-        </w:rPr>
         <w:t xml:space="preserve"> </w:t>
       </w:r>
     </w:p>
@@ -55,26 +48,46 @@
       <w:pPr>
         <w:jc w:val="center"/>
         <w:rPr>
-          <w:rFonts w:ascii="Arial" w:hAnsi="Arial" w:cs="Arial"/>
+          <w:rFonts w:cs="Arial"/>
           <w:b/>
           <w:sz w:val="18"/>
           <w:szCs w:val="24"/>
         </w:rPr>
       </w:pPr>
-      <w:r>
-        <w:rPr>
-          <w:rFonts w:ascii="Arial" w:hAnsi="Arial" w:cs="Arial"/>
+      <w:proofErr w:type="spellStart"/>
+      <w:r>
+        <w:rPr>
+          <w:rFonts w:cs="Arial"/>
           <w:b/>
           <w:sz w:val="36"/>
           <w:szCs w:val="24"/>
         </w:rPr>
         <w:t>Fit</w:t>
       </w:r>
-    </w:p>
-    <w:p>
-      <w:pPr>
-        <w:rPr>
-          <w:rFonts w:ascii="Arial" w:hAnsi="Arial" w:cs="Arial"/>
+      <w:r>
+        <w:rPr>
+          <w:rFonts w:cs="Arial"/>
+          <w:b/>
+          <w:sz w:val="36"/>
+          <w:szCs w:val="24"/>
+        </w:rPr>
+        <w:t>nesstudio</w:t>
+      </w:r>
+      <w:proofErr w:type="spellEnd"/>
+      <w:r>
+        <w:rPr>
+          <w:rFonts w:cs="Arial"/>
+          <w:b/>
+          <w:sz w:val="36"/>
+          <w:szCs w:val="24"/>
+        </w:rPr>
+        <w:t xml:space="preserve"> Webapplikation</w:t>
+      </w:r>
+    </w:p>
+    <w:p>
+      <w:pPr>
+        <w:rPr>
+          <w:rFonts w:cs="Arial"/>
           <w:b/>
           <w:sz w:val="24"/>
           <w:szCs w:val="24"/>
@@ -85,7 +98,7 @@
       <w:pPr>
         <w:jc w:val="center"/>
         <w:rPr>
-          <w:rFonts w:ascii="Arial" w:hAnsi="Arial" w:cs="Arial"/>
+          <w:rFonts w:cs="Arial"/>
           <w:b/>
           <w:sz w:val="32"/>
           <w:szCs w:val="24"/>
@@ -93,57 +106,30 @@
       </w:pPr>
       <w:r>
         <w:rPr>
-          <w:rFonts w:ascii="Arial" w:hAnsi="Arial" w:cs="Arial"/>
+          <w:rFonts w:cs="Arial"/>
           <w:b/>
           <w:sz w:val="32"/>
           <w:szCs w:val="24"/>
         </w:rPr>
-        <w:t>-</w:t>
-      </w:r>
-      <w:r>
-        <w:rPr>
-          <w:rFonts w:ascii="Arial" w:hAnsi="Arial" w:cs="Arial"/>
+        <w:t>- Pflichtenheft –</w:t>
+      </w:r>
+    </w:p>
+    <w:p>
+      <w:pPr>
+        <w:jc w:val="center"/>
+        <w:rPr>
+          <w:rFonts w:cs="Arial"/>
           <w:b/>
           <w:sz w:val="32"/>
           <w:szCs w:val="24"/>
         </w:rPr>
-        <w:t xml:space="preserve"> Pflichtenheft</w:t>
-      </w:r>
-      <w:r>
-        <w:rPr>
-          <w:rFonts w:ascii="Arial" w:hAnsi="Arial" w:cs="Arial"/>
-          <w:b/>
-          <w:sz w:val="32"/>
-          <w:szCs w:val="24"/>
-        </w:rPr>
-        <w:t xml:space="preserve"> </w:t>
-      </w:r>
-      <w:r>
-        <w:rPr>
-          <w:rFonts w:ascii="Arial" w:hAnsi="Arial" w:cs="Arial"/>
-          <w:b/>
-          <w:sz w:val="32"/>
-          <w:szCs w:val="24"/>
-        </w:rPr>
-        <w:t>–</w:t>
-      </w:r>
+      </w:pPr>
     </w:p>
     <w:p>
       <w:pPr>
         <w:jc w:val="center"/>
         <w:rPr>
-          <w:rFonts w:ascii="Arial" w:hAnsi="Arial" w:cs="Arial"/>
-          <w:b/>
-          <w:sz w:val="32"/>
-          <w:szCs w:val="24"/>
-        </w:rPr>
-      </w:pPr>
-    </w:p>
-    <w:p>
-      <w:pPr>
-        <w:jc w:val="center"/>
-        <w:rPr>
-          <w:rFonts w:ascii="Arial" w:hAnsi="Arial" w:cs="Arial"/>
+          <w:rFonts w:cs="Arial"/>
           <w:b/>
           <w:sz w:val="32"/>
           <w:szCs w:val="24"/>
@@ -186,14 +172,14 @@
             <w:pPr>
               <w:spacing w:after="0" w:line="240" w:lineRule="auto"/>
               <w:rPr>
-                <w:rFonts w:ascii="Calibri" w:eastAsia="Times New Roman" w:hAnsi="Calibri" w:cs="Calibri"/>
+                <w:rFonts w:eastAsia="Times New Roman" w:cs="Arial"/>
                 <w:color w:val="000000"/>
                 <w:lang w:eastAsia="de-DE"/>
               </w:rPr>
             </w:pPr>
             <w:r>
               <w:rPr>
-                <w:rFonts w:ascii="Calibri" w:eastAsia="Times New Roman" w:hAnsi="Calibri" w:cs="Calibri"/>
+                <w:rFonts w:eastAsia="Times New Roman" w:cs="Arial"/>
                 <w:color w:val="000000"/>
                 <w:lang w:eastAsia="de-DE"/>
               </w:rPr>
@@ -220,14 +206,14 @@
             <w:pPr>
               <w:spacing w:after="0" w:line="240" w:lineRule="auto"/>
               <w:rPr>
-                <w:rFonts w:ascii="Calibri" w:eastAsia="Times New Roman" w:hAnsi="Calibri" w:cs="Calibri"/>
+                <w:rFonts w:eastAsia="Times New Roman" w:cs="Arial"/>
                 <w:color w:val="000000"/>
                 <w:lang w:eastAsia="de-DE"/>
               </w:rPr>
             </w:pPr>
             <w:r>
               <w:rPr>
-                <w:rFonts w:ascii="Calibri" w:eastAsia="Times New Roman" w:hAnsi="Calibri" w:cs="Calibri"/>
+                <w:rFonts w:eastAsia="Times New Roman" w:cs="Arial"/>
                 <w:color w:val="000000"/>
                 <w:lang w:eastAsia="de-DE"/>
               </w:rPr>
@@ -258,14 +244,14 @@
             <w:pPr>
               <w:spacing w:after="0" w:line="240" w:lineRule="auto"/>
               <w:rPr>
-                <w:rFonts w:ascii="Calibri" w:eastAsia="Times New Roman" w:hAnsi="Calibri" w:cs="Calibri"/>
+                <w:rFonts w:eastAsia="Times New Roman" w:cs="Arial"/>
                 <w:color w:val="000000"/>
                 <w:lang w:eastAsia="de-DE"/>
               </w:rPr>
             </w:pPr>
             <w:r>
               <w:rPr>
-                <w:rFonts w:ascii="Calibri" w:eastAsia="Times New Roman" w:hAnsi="Calibri" w:cs="Calibri"/>
+                <w:rFonts w:eastAsia="Times New Roman" w:cs="Arial"/>
                 <w:color w:val="000000"/>
                 <w:lang w:eastAsia="de-DE"/>
               </w:rPr>
@@ -292,14 +278,14 @@
             <w:pPr>
               <w:spacing w:after="0" w:line="240" w:lineRule="auto"/>
               <w:rPr>
-                <w:rFonts w:ascii="Calibri" w:eastAsia="Times New Roman" w:hAnsi="Calibri" w:cs="Calibri"/>
+                <w:rFonts w:eastAsia="Times New Roman" w:cs="Arial"/>
                 <w:color w:val="000000"/>
                 <w:lang w:eastAsia="de-DE"/>
               </w:rPr>
             </w:pPr>
             <w:r>
               <w:rPr>
-                <w:rFonts w:ascii="Calibri" w:eastAsia="Times New Roman" w:hAnsi="Calibri" w:cs="Calibri"/>
+                <w:rFonts w:eastAsia="Times New Roman" w:cs="Arial"/>
                 <w:color w:val="000000"/>
                 <w:lang w:eastAsia="de-DE"/>
               </w:rPr>
@@ -330,14 +316,14 @@
             <w:pPr>
               <w:spacing w:after="0" w:line="240" w:lineRule="auto"/>
               <w:rPr>
-                <w:rFonts w:ascii="Calibri" w:eastAsia="Times New Roman" w:hAnsi="Calibri" w:cs="Calibri"/>
+                <w:rFonts w:eastAsia="Times New Roman" w:cs="Arial"/>
                 <w:color w:val="000000"/>
                 <w:lang w:eastAsia="de-DE"/>
               </w:rPr>
             </w:pPr>
             <w:r>
               <w:rPr>
-                <w:rFonts w:ascii="Calibri" w:eastAsia="Times New Roman" w:hAnsi="Calibri" w:cs="Calibri"/>
+                <w:rFonts w:eastAsia="Times New Roman" w:cs="Arial"/>
                 <w:color w:val="000000"/>
                 <w:lang w:eastAsia="de-DE"/>
               </w:rPr>
@@ -364,14 +350,14 @@
               <w:spacing w:after="0" w:line="240" w:lineRule="auto"/>
               <w:jc w:val="center"/>
               <w:rPr>
-                <w:rFonts w:ascii="Calibri" w:eastAsia="Times New Roman" w:hAnsi="Calibri" w:cs="Calibri"/>
+                <w:rFonts w:eastAsia="Times New Roman" w:cs="Arial"/>
                 <w:color w:val="000000"/>
                 <w:lang w:eastAsia="de-DE"/>
               </w:rPr>
             </w:pPr>
             <w:r>
               <w:rPr>
-                <w:rFonts w:ascii="Calibri" w:eastAsia="Times New Roman" w:hAnsi="Calibri" w:cs="Calibri"/>
+                <w:rFonts w:eastAsia="Times New Roman" w:cs="Arial"/>
                 <w:color w:val="000000"/>
                 <w:lang w:eastAsia="de-DE"/>
               </w:rPr>
@@ -397,14 +383,14 @@
             <w:pPr>
               <w:spacing w:after="0" w:line="240" w:lineRule="auto"/>
               <w:rPr>
-                <w:rFonts w:ascii="Calibri" w:eastAsia="Times New Roman" w:hAnsi="Calibri" w:cs="Calibri"/>
+                <w:rFonts w:eastAsia="Times New Roman" w:cs="Arial"/>
                 <w:color w:val="000000"/>
                 <w:lang w:eastAsia="de-DE"/>
               </w:rPr>
             </w:pPr>
             <w:r>
               <w:rPr>
-                <w:rFonts w:ascii="Calibri" w:eastAsia="Times New Roman" w:hAnsi="Calibri" w:cs="Calibri"/>
+                <w:rFonts w:eastAsia="Times New Roman" w:cs="Arial"/>
                 <w:color w:val="000000"/>
                 <w:lang w:eastAsia="de-DE"/>
               </w:rPr>
@@ -413,7 +399,7 @@
             <w:proofErr w:type="spellStart"/>
             <w:r>
               <w:rPr>
-                <w:rFonts w:ascii="Calibri" w:eastAsia="Times New Roman" w:hAnsi="Calibri" w:cs="Calibri"/>
+                <w:rFonts w:eastAsia="Times New Roman" w:cs="Arial"/>
                 <w:color w:val="000000"/>
                 <w:lang w:eastAsia="de-DE"/>
               </w:rPr>
@@ -422,7 +408,7 @@
             <w:proofErr w:type="spellEnd"/>
             <w:r>
               <w:rPr>
-                <w:rFonts w:ascii="Calibri" w:eastAsia="Times New Roman" w:hAnsi="Calibri" w:cs="Calibri"/>
+                <w:rFonts w:eastAsia="Times New Roman" w:cs="Arial"/>
                 <w:color w:val="000000"/>
                 <w:lang w:eastAsia="de-DE"/>
               </w:rPr>
@@ -452,7 +438,7 @@
             <w:pPr>
               <w:spacing w:after="0" w:line="240" w:lineRule="auto"/>
               <w:rPr>
-                <w:rFonts w:ascii="Calibri" w:eastAsia="Times New Roman" w:hAnsi="Calibri" w:cs="Calibri"/>
+                <w:rFonts w:eastAsia="Times New Roman" w:cs="Arial"/>
                 <w:color w:val="000000"/>
                 <w:lang w:eastAsia="de-DE"/>
               </w:rPr>
@@ -478,14 +464,14 @@
               <w:spacing w:after="0" w:line="240" w:lineRule="auto"/>
               <w:jc w:val="center"/>
               <w:rPr>
-                <w:rFonts w:ascii="Calibri" w:eastAsia="Times New Roman" w:hAnsi="Calibri" w:cs="Calibri"/>
+                <w:rFonts w:eastAsia="Times New Roman" w:cs="Arial"/>
                 <w:color w:val="000000"/>
                 <w:lang w:eastAsia="de-DE"/>
               </w:rPr>
             </w:pPr>
             <w:r>
               <w:rPr>
-                <w:rFonts w:ascii="Calibri" w:eastAsia="Times New Roman" w:hAnsi="Calibri" w:cs="Calibri"/>
+                <w:rFonts w:eastAsia="Times New Roman" w:cs="Arial"/>
                 <w:color w:val="000000"/>
                 <w:lang w:eastAsia="de-DE"/>
               </w:rPr>
@@ -511,14 +497,14 @@
             <w:pPr>
               <w:spacing w:after="0" w:line="240" w:lineRule="auto"/>
               <w:rPr>
-                <w:rFonts w:ascii="Calibri" w:eastAsia="Times New Roman" w:hAnsi="Calibri" w:cs="Calibri"/>
+                <w:rFonts w:eastAsia="Times New Roman" w:cs="Arial"/>
                 <w:color w:val="000000"/>
                 <w:lang w:eastAsia="de-DE"/>
               </w:rPr>
             </w:pPr>
             <w:r>
               <w:rPr>
-                <w:rFonts w:ascii="Calibri" w:eastAsia="Times New Roman" w:hAnsi="Calibri" w:cs="Calibri"/>
+                <w:rFonts w:eastAsia="Times New Roman" w:cs="Arial"/>
                 <w:color w:val="000000"/>
                 <w:lang w:eastAsia="de-DE"/>
               </w:rPr>
@@ -532,7 +518,7 @@
       <w:pPr>
         <w:jc w:val="center"/>
         <w:rPr>
-          <w:rFonts w:ascii="Arial" w:hAnsi="Arial" w:cs="Arial"/>
+          <w:rFonts w:cs="Arial"/>
           <w:b/>
           <w:sz w:val="32"/>
           <w:szCs w:val="24"/>
@@ -541,7 +527,7 @@
     </w:p>
     <w:tbl>
       <w:tblPr>
-        <w:tblW w:w="9640" w:type="dxa"/>
+        <w:tblW w:w="9755" w:type="dxa"/>
         <w:tblCellMar>
           <w:left w:w="70" w:type="dxa"/>
           <w:right w:w="70" w:type="dxa"/>
@@ -550,12 +536,12 @@
       </w:tblPr>
       <w:tblGrid>
         <w:gridCol w:w="520"/>
-        <w:gridCol w:w="1144"/>
-        <w:gridCol w:w="2420"/>
-        <w:gridCol w:w="1200"/>
+        <w:gridCol w:w="1303"/>
+        <w:gridCol w:w="2574"/>
+        <w:gridCol w:w="1253"/>
         <w:gridCol w:w="2480"/>
         <w:gridCol w:w="1240"/>
-        <w:gridCol w:w="696"/>
+        <w:gridCol w:w="764"/>
       </w:tblGrid>
       <w:tr>
         <w:trPr>
@@ -578,7 +564,7 @@
             <w:pPr>
               <w:spacing w:after="0" w:line="240" w:lineRule="auto"/>
               <w:rPr>
-                <w:rFonts w:ascii="Calibri" w:eastAsia="Times New Roman" w:hAnsi="Calibri" w:cs="Calibri"/>
+                <w:rFonts w:eastAsia="Times New Roman" w:cs="Arial"/>
                 <w:color w:val="000000"/>
                 <w:lang w:eastAsia="de-DE"/>
               </w:rPr>
@@ -586,7 +572,7 @@
             <w:proofErr w:type="spellStart"/>
             <w:r>
               <w:rPr>
-                <w:rFonts w:ascii="Calibri" w:eastAsia="Times New Roman" w:hAnsi="Calibri" w:cs="Calibri"/>
+                <w:rFonts w:eastAsia="Times New Roman" w:cs="Arial"/>
                 <w:color w:val="000000"/>
                 <w:lang w:eastAsia="de-DE"/>
               </w:rPr>
@@ -597,7 +583,7 @@
         </w:tc>
         <w:tc>
           <w:tcPr>
-            <w:tcW w:w="1120" w:type="dxa"/>
+            <w:tcW w:w="1199" w:type="dxa"/>
             <w:tcBorders>
               <w:top w:val="single" w:sz="8" w:space="0" w:color="auto"/>
               <w:left w:val="nil"/>
@@ -612,14 +598,14 @@
             <w:pPr>
               <w:spacing w:after="0" w:line="240" w:lineRule="auto"/>
               <w:rPr>
-                <w:rFonts w:ascii="Calibri" w:eastAsia="Times New Roman" w:hAnsi="Calibri" w:cs="Calibri"/>
+                <w:rFonts w:eastAsia="Times New Roman" w:cs="Arial"/>
                 <w:color w:val="000000"/>
                 <w:lang w:eastAsia="de-DE"/>
               </w:rPr>
             </w:pPr>
             <w:r>
               <w:rPr>
-                <w:rFonts w:ascii="Calibri" w:eastAsia="Times New Roman" w:hAnsi="Calibri" w:cs="Calibri"/>
+                <w:rFonts w:eastAsia="Times New Roman" w:cs="Arial"/>
                 <w:color w:val="000000"/>
                 <w:lang w:eastAsia="de-DE"/>
               </w:rPr>
@@ -644,7 +630,7 @@
             <w:pPr>
               <w:spacing w:after="0" w:line="240" w:lineRule="auto"/>
               <w:rPr>
-                <w:rFonts w:ascii="Calibri" w:eastAsia="Times New Roman" w:hAnsi="Calibri" w:cs="Calibri"/>
+                <w:rFonts w:eastAsia="Times New Roman" w:cs="Arial"/>
                 <w:color w:val="000000"/>
                 <w:lang w:eastAsia="de-DE"/>
               </w:rPr>
@@ -652,7 +638,7 @@
             <w:proofErr w:type="spellStart"/>
             <w:r>
               <w:rPr>
-                <w:rFonts w:ascii="Calibri" w:eastAsia="Times New Roman" w:hAnsi="Calibri" w:cs="Calibri"/>
+                <w:rFonts w:eastAsia="Times New Roman" w:cs="Arial"/>
                 <w:color w:val="000000"/>
                 <w:lang w:eastAsia="de-DE"/>
               </w:rPr>
@@ -677,14 +663,14 @@
             <w:pPr>
               <w:spacing w:after="0" w:line="240" w:lineRule="auto"/>
               <w:rPr>
-                <w:rFonts w:ascii="Calibri" w:eastAsia="Times New Roman" w:hAnsi="Calibri" w:cs="Calibri"/>
+                <w:rFonts w:eastAsia="Times New Roman" w:cs="Arial"/>
                 <w:color w:val="000000"/>
                 <w:lang w:eastAsia="de-DE"/>
               </w:rPr>
             </w:pPr>
             <w:r>
               <w:rPr>
-                <w:rFonts w:ascii="Calibri" w:eastAsia="Times New Roman" w:hAnsi="Calibri" w:cs="Calibri"/>
+                <w:rFonts w:eastAsia="Times New Roman" w:cs="Arial"/>
                 <w:color w:val="000000"/>
                 <w:lang w:eastAsia="de-DE"/>
               </w:rPr>
@@ -692,7 +678,7 @@
             </w:r>
             <w:r>
               <w:rPr>
-                <w:rFonts w:ascii="Calibri" w:eastAsia="Times New Roman" w:hAnsi="Calibri" w:cs="Calibri"/>
+                <w:rFonts w:eastAsia="Times New Roman" w:cs="Arial"/>
                 <w:color w:val="000000"/>
                 <w:lang w:eastAsia="de-DE"/>
               </w:rPr>
@@ -718,14 +704,14 @@
             <w:pPr>
               <w:spacing w:after="0" w:line="240" w:lineRule="auto"/>
               <w:rPr>
-                <w:rFonts w:ascii="Calibri" w:eastAsia="Times New Roman" w:hAnsi="Calibri" w:cs="Calibri"/>
+                <w:rFonts w:eastAsia="Times New Roman" w:cs="Arial"/>
                 <w:color w:val="000000"/>
                 <w:lang w:eastAsia="de-DE"/>
               </w:rPr>
             </w:pPr>
             <w:r>
               <w:rPr>
-                <w:rFonts w:ascii="Calibri" w:eastAsia="Times New Roman" w:hAnsi="Calibri" w:cs="Calibri"/>
+                <w:rFonts w:eastAsia="Times New Roman" w:cs="Arial"/>
                 <w:color w:val="000000"/>
                 <w:lang w:eastAsia="de-DE"/>
               </w:rPr>
@@ -749,14 +735,14 @@
             <w:pPr>
               <w:spacing w:after="0" w:line="240" w:lineRule="auto"/>
               <w:rPr>
-                <w:rFonts w:ascii="Calibri" w:eastAsia="Times New Roman" w:hAnsi="Calibri" w:cs="Calibri"/>
+                <w:rFonts w:eastAsia="Times New Roman" w:cs="Arial"/>
                 <w:color w:val="000000"/>
                 <w:lang w:eastAsia="de-DE"/>
               </w:rPr>
             </w:pPr>
             <w:r>
               <w:rPr>
-                <w:rFonts w:ascii="Calibri" w:eastAsia="Times New Roman" w:hAnsi="Calibri" w:cs="Calibri"/>
+                <w:rFonts w:eastAsia="Times New Roman" w:cs="Arial"/>
                 <w:color w:val="000000"/>
                 <w:lang w:eastAsia="de-DE"/>
               </w:rPr>
@@ -764,7 +750,7 @@
             </w:r>
             <w:r>
               <w:rPr>
-                <w:rFonts w:ascii="Calibri" w:eastAsia="Times New Roman" w:hAnsi="Calibri" w:cs="Calibri"/>
+                <w:rFonts w:eastAsia="Times New Roman" w:cs="Arial"/>
                 <w:color w:val="000000"/>
                 <w:lang w:eastAsia="de-DE"/>
               </w:rPr>
@@ -775,7 +761,7 @@
         </w:tc>
         <w:tc>
           <w:tcPr>
-            <w:tcW w:w="660" w:type="dxa"/>
+            <w:tcW w:w="696" w:type="dxa"/>
             <w:tcBorders>
               <w:top w:val="single" w:sz="8" w:space="0" w:color="auto"/>
               <w:left w:val="nil"/>
@@ -790,14 +776,14 @@
             <w:pPr>
               <w:spacing w:after="0" w:line="240" w:lineRule="auto"/>
               <w:rPr>
-                <w:rFonts w:ascii="Calibri" w:eastAsia="Times New Roman" w:hAnsi="Calibri" w:cs="Calibri"/>
+                <w:rFonts w:eastAsia="Times New Roman" w:cs="Arial"/>
                 <w:color w:val="000000"/>
                 <w:lang w:eastAsia="de-DE"/>
               </w:rPr>
             </w:pPr>
             <w:r>
               <w:rPr>
-                <w:rFonts w:ascii="Calibri" w:eastAsia="Times New Roman" w:hAnsi="Calibri" w:cs="Calibri"/>
+                <w:rFonts w:eastAsia="Times New Roman" w:cs="Arial"/>
                 <w:color w:val="000000"/>
                 <w:lang w:eastAsia="de-DE"/>
               </w:rPr>
@@ -828,14 +814,14 @@
             <w:pPr>
               <w:spacing w:after="0" w:line="240" w:lineRule="auto"/>
               <w:rPr>
-                <w:rFonts w:ascii="Calibri" w:eastAsia="Times New Roman" w:hAnsi="Calibri" w:cs="Calibri"/>
+                <w:rFonts w:eastAsia="Times New Roman" w:cs="Arial"/>
                 <w:color w:val="000000"/>
                 <w:lang w:eastAsia="de-DE"/>
               </w:rPr>
             </w:pPr>
             <w:r>
               <w:rPr>
-                <w:rFonts w:ascii="Calibri" w:eastAsia="Times New Roman" w:hAnsi="Calibri" w:cs="Calibri"/>
+                <w:rFonts w:eastAsia="Times New Roman" w:cs="Arial"/>
                 <w:color w:val="000000"/>
                 <w:lang w:eastAsia="de-DE"/>
               </w:rPr>
@@ -845,7 +831,7 @@
         </w:tc>
         <w:tc>
           <w:tcPr>
-            <w:tcW w:w="1120" w:type="dxa"/>
+            <w:tcW w:w="1199" w:type="dxa"/>
             <w:tcBorders>
               <w:top w:val="single" w:sz="8" w:space="0" w:color="auto"/>
               <w:left w:val="nil"/>
@@ -861,14 +847,14 @@
             <w:pPr>
               <w:spacing w:after="0" w:line="240" w:lineRule="auto"/>
               <w:rPr>
-                <w:rFonts w:ascii="Calibri" w:eastAsia="Times New Roman" w:hAnsi="Calibri" w:cs="Calibri"/>
+                <w:rFonts w:eastAsia="Times New Roman" w:cs="Arial"/>
                 <w:color w:val="000000"/>
                 <w:lang w:eastAsia="de-DE"/>
               </w:rPr>
             </w:pPr>
             <w:r>
               <w:rPr>
-                <w:rFonts w:ascii="Calibri" w:eastAsia="Times New Roman" w:hAnsi="Calibri" w:cs="Calibri"/>
+                <w:rFonts w:eastAsia="Times New Roman" w:cs="Arial"/>
                 <w:color w:val="000000"/>
                 <w:lang w:eastAsia="de-DE"/>
               </w:rPr>
@@ -894,14 +880,14 @@
             <w:pPr>
               <w:spacing w:after="0" w:line="240" w:lineRule="auto"/>
               <w:rPr>
-                <w:rFonts w:ascii="Calibri" w:eastAsia="Times New Roman" w:hAnsi="Calibri" w:cs="Calibri"/>
+                <w:rFonts w:eastAsia="Times New Roman" w:cs="Arial"/>
                 <w:color w:val="000000"/>
                 <w:lang w:eastAsia="de-DE"/>
               </w:rPr>
             </w:pPr>
             <w:r>
               <w:rPr>
-                <w:rFonts w:ascii="Calibri" w:eastAsia="Times New Roman" w:hAnsi="Calibri" w:cs="Calibri"/>
+                <w:rFonts w:eastAsia="Times New Roman" w:cs="Arial"/>
                 <w:color w:val="000000"/>
                 <w:lang w:eastAsia="de-DE"/>
               </w:rPr>
@@ -927,14 +913,14 @@
             <w:pPr>
               <w:spacing w:after="0" w:line="240" w:lineRule="auto"/>
               <w:rPr>
-                <w:rFonts w:ascii="Calibri" w:eastAsia="Times New Roman" w:hAnsi="Calibri" w:cs="Calibri"/>
+                <w:rFonts w:eastAsia="Times New Roman" w:cs="Arial"/>
                 <w:color w:val="000000"/>
                 <w:lang w:eastAsia="de-DE"/>
               </w:rPr>
             </w:pPr>
             <w:r>
               <w:rPr>
-                <w:rFonts w:ascii="Calibri" w:eastAsia="Times New Roman" w:hAnsi="Calibri" w:cs="Calibri"/>
+                <w:rFonts w:eastAsia="Times New Roman" w:cs="Arial"/>
                 <w:color w:val="000000"/>
                 <w:lang w:eastAsia="de-DE"/>
               </w:rPr>
@@ -960,14 +946,14 @@
             <w:pPr>
               <w:spacing w:after="0" w:line="240" w:lineRule="auto"/>
               <w:rPr>
-                <w:rFonts w:ascii="Calibri" w:eastAsia="Times New Roman" w:hAnsi="Calibri" w:cs="Calibri"/>
+                <w:rFonts w:eastAsia="Times New Roman" w:cs="Arial"/>
                 <w:color w:val="000000"/>
                 <w:lang w:eastAsia="de-DE"/>
               </w:rPr>
             </w:pPr>
             <w:r>
               <w:rPr>
-                <w:rFonts w:ascii="Calibri" w:eastAsia="Times New Roman" w:hAnsi="Calibri" w:cs="Calibri"/>
+                <w:rFonts w:eastAsia="Times New Roman" w:cs="Arial"/>
                 <w:color w:val="000000"/>
                 <w:lang w:eastAsia="de-DE"/>
               </w:rPr>
@@ -993,14 +979,14 @@
             <w:pPr>
               <w:spacing w:after="0" w:line="240" w:lineRule="auto"/>
               <w:rPr>
-                <w:rFonts w:ascii="Calibri" w:eastAsia="Times New Roman" w:hAnsi="Calibri" w:cs="Calibri"/>
+                <w:rFonts w:eastAsia="Times New Roman" w:cs="Arial"/>
                 <w:color w:val="000000"/>
                 <w:lang w:eastAsia="de-DE"/>
               </w:rPr>
             </w:pPr>
             <w:r>
               <w:rPr>
-                <w:rFonts w:ascii="Calibri" w:eastAsia="Times New Roman" w:hAnsi="Calibri" w:cs="Calibri"/>
+                <w:rFonts w:eastAsia="Times New Roman" w:cs="Arial"/>
                 <w:color w:val="000000"/>
                 <w:lang w:eastAsia="de-DE"/>
               </w:rPr>
@@ -1010,7 +996,7 @@
         </w:tc>
         <w:tc>
           <w:tcPr>
-            <w:tcW w:w="660" w:type="dxa"/>
+            <w:tcW w:w="696" w:type="dxa"/>
             <w:tcBorders>
               <w:top w:val="single" w:sz="8" w:space="0" w:color="auto"/>
               <w:left w:val="nil"/>
@@ -1026,14 +1012,14 @@
             <w:pPr>
               <w:spacing w:after="0" w:line="240" w:lineRule="auto"/>
               <w:rPr>
-                <w:rFonts w:ascii="Calibri" w:eastAsia="Times New Roman" w:hAnsi="Calibri" w:cs="Calibri"/>
+                <w:rFonts w:eastAsia="Times New Roman" w:cs="Arial"/>
                 <w:color w:val="000000"/>
                 <w:lang w:eastAsia="de-DE"/>
               </w:rPr>
             </w:pPr>
             <w:r>
               <w:rPr>
-                <w:rFonts w:ascii="Calibri" w:eastAsia="Times New Roman" w:hAnsi="Calibri" w:cs="Calibri"/>
+                <w:rFonts w:eastAsia="Times New Roman" w:cs="Arial"/>
                 <w:color w:val="000000"/>
                 <w:lang w:eastAsia="de-DE"/>
               </w:rPr>
@@ -1041,7 +1027,7 @@
             </w:r>
             <w:r>
               <w:rPr>
-                <w:rFonts w:ascii="Calibri" w:eastAsia="Times New Roman" w:hAnsi="Calibri" w:cs="Calibri"/>
+                <w:rFonts w:eastAsia="Times New Roman" w:cs="Arial"/>
                 <w:color w:val="000000"/>
                 <w:lang w:eastAsia="de-DE"/>
               </w:rPr>
@@ -1071,14 +1057,14 @@
             <w:pPr>
               <w:spacing w:after="0" w:line="240" w:lineRule="auto"/>
               <w:rPr>
-                <w:rFonts w:ascii="Calibri" w:eastAsia="Times New Roman" w:hAnsi="Calibri" w:cs="Calibri"/>
+                <w:rFonts w:eastAsia="Times New Roman" w:cs="Arial"/>
                 <w:color w:val="000000"/>
                 <w:lang w:eastAsia="de-DE"/>
               </w:rPr>
             </w:pPr>
             <w:r>
               <w:rPr>
-                <w:rFonts w:ascii="Calibri" w:eastAsia="Times New Roman" w:hAnsi="Calibri" w:cs="Calibri"/>
+                <w:rFonts w:eastAsia="Times New Roman" w:cs="Arial"/>
                 <w:color w:val="000000"/>
                 <w:lang w:eastAsia="de-DE"/>
               </w:rPr>
@@ -1088,7 +1074,7 @@
         </w:tc>
         <w:tc>
           <w:tcPr>
-            <w:tcW w:w="1120" w:type="dxa"/>
+            <w:tcW w:w="1199" w:type="dxa"/>
             <w:tcBorders>
               <w:top w:val="single" w:sz="8" w:space="0" w:color="auto"/>
               <w:left w:val="nil"/>
@@ -1103,14 +1089,14 @@
             <w:pPr>
               <w:spacing w:after="0" w:line="240" w:lineRule="auto"/>
               <w:rPr>
-                <w:rFonts w:ascii="Calibri" w:eastAsia="Times New Roman" w:hAnsi="Calibri" w:cs="Calibri"/>
+                <w:rFonts w:eastAsia="Times New Roman" w:cs="Arial"/>
                 <w:color w:val="000000"/>
                 <w:lang w:eastAsia="de-DE"/>
               </w:rPr>
             </w:pPr>
             <w:r>
               <w:rPr>
-                <w:rFonts w:ascii="Calibri" w:eastAsia="Times New Roman" w:hAnsi="Calibri" w:cs="Calibri"/>
+                <w:rFonts w:eastAsia="Times New Roman" w:cs="Arial"/>
                 <w:color w:val="000000"/>
                 <w:lang w:eastAsia="de-DE"/>
               </w:rPr>
@@ -1135,14 +1121,14 @@
             <w:pPr>
               <w:spacing w:after="0" w:line="240" w:lineRule="auto"/>
               <w:rPr>
-                <w:rFonts w:ascii="Calibri" w:eastAsia="Times New Roman" w:hAnsi="Calibri" w:cs="Calibri"/>
+                <w:rFonts w:eastAsia="Times New Roman" w:cs="Arial"/>
                 <w:color w:val="000000"/>
                 <w:lang w:eastAsia="de-DE"/>
               </w:rPr>
             </w:pPr>
             <w:r>
               <w:rPr>
-                <w:rFonts w:ascii="Calibri" w:eastAsia="Times New Roman" w:hAnsi="Calibri" w:cs="Calibri"/>
+                <w:rFonts w:eastAsia="Times New Roman" w:cs="Arial"/>
                 <w:color w:val="000000"/>
                 <w:lang w:eastAsia="de-DE"/>
               </w:rPr>
@@ -1167,14 +1153,14 @@
             <w:pPr>
               <w:spacing w:after="0" w:line="240" w:lineRule="auto"/>
               <w:rPr>
-                <w:rFonts w:ascii="Calibri" w:eastAsia="Times New Roman" w:hAnsi="Calibri" w:cs="Calibri"/>
+                <w:rFonts w:eastAsia="Times New Roman" w:cs="Arial"/>
                 <w:color w:val="000000"/>
                 <w:lang w:eastAsia="de-DE"/>
               </w:rPr>
             </w:pPr>
             <w:r>
               <w:rPr>
-                <w:rFonts w:ascii="Calibri" w:eastAsia="Times New Roman" w:hAnsi="Calibri" w:cs="Calibri"/>
+                <w:rFonts w:eastAsia="Times New Roman" w:cs="Arial"/>
                 <w:color w:val="000000"/>
                 <w:lang w:eastAsia="de-DE"/>
               </w:rPr>
@@ -1182,7 +1168,7 @@
             </w:r>
             <w:r>
               <w:rPr>
-                <w:rFonts w:ascii="Calibri" w:eastAsia="Times New Roman" w:hAnsi="Calibri" w:cs="Calibri"/>
+                <w:rFonts w:eastAsia="Times New Roman" w:cs="Arial"/>
                 <w:color w:val="000000"/>
                 <w:lang w:eastAsia="de-DE"/>
               </w:rPr>
@@ -1207,14 +1193,14 @@
             <w:pPr>
               <w:spacing w:after="0" w:line="240" w:lineRule="auto"/>
               <w:rPr>
-                <w:rFonts w:ascii="Calibri" w:eastAsia="Times New Roman" w:hAnsi="Calibri" w:cs="Calibri"/>
+                <w:rFonts w:eastAsia="Times New Roman" w:cs="Arial"/>
                 <w:color w:val="000000"/>
                 <w:lang w:eastAsia="de-DE"/>
               </w:rPr>
             </w:pPr>
             <w:r>
               <w:rPr>
-                <w:rFonts w:ascii="Calibri" w:eastAsia="Times New Roman" w:hAnsi="Calibri" w:cs="Calibri"/>
+                <w:rFonts w:eastAsia="Times New Roman" w:cs="Arial"/>
                 <w:color w:val="000000"/>
                 <w:lang w:eastAsia="de-DE"/>
               </w:rPr>
@@ -1239,14 +1225,14 @@
             <w:pPr>
               <w:spacing w:after="0" w:line="240" w:lineRule="auto"/>
               <w:rPr>
-                <w:rFonts w:ascii="Calibri" w:eastAsia="Times New Roman" w:hAnsi="Calibri" w:cs="Calibri"/>
+                <w:rFonts w:eastAsia="Times New Roman" w:cs="Arial"/>
                 <w:color w:val="000000"/>
                 <w:lang w:eastAsia="de-DE"/>
               </w:rPr>
             </w:pPr>
             <w:r>
               <w:rPr>
-                <w:rFonts w:ascii="Calibri" w:eastAsia="Times New Roman" w:hAnsi="Calibri" w:cs="Calibri"/>
+                <w:rFonts w:eastAsia="Times New Roman" w:cs="Arial"/>
                 <w:color w:val="000000"/>
                 <w:lang w:eastAsia="de-DE"/>
               </w:rPr>
@@ -1256,7 +1242,7 @@
         </w:tc>
         <w:tc>
           <w:tcPr>
-            <w:tcW w:w="660" w:type="dxa"/>
+            <w:tcW w:w="696" w:type="dxa"/>
             <w:tcBorders>
               <w:top w:val="single" w:sz="8" w:space="0" w:color="auto"/>
               <w:left w:val="nil"/>
@@ -1271,7 +1257,7 @@
             <w:pPr>
               <w:spacing w:after="0" w:line="240" w:lineRule="auto"/>
               <w:rPr>
-                <w:rFonts w:ascii="Calibri" w:eastAsia="Times New Roman" w:hAnsi="Calibri" w:cs="Calibri"/>
+                <w:rFonts w:eastAsia="Times New Roman" w:cs="Arial"/>
                 <w:color w:val="000000"/>
                 <w:lang w:eastAsia="de-DE"/>
               </w:rPr>
@@ -1279,7 +1265,469 @@
             <w:proofErr w:type="spellStart"/>
             <w:r>
               <w:rPr>
-                <w:rFonts w:ascii="Calibri" w:eastAsia="Times New Roman" w:hAnsi="Calibri" w:cs="Calibri"/>
+                <w:rFonts w:eastAsia="Times New Roman" w:cs="Arial"/>
+                <w:color w:val="000000"/>
+                <w:lang w:eastAsia="de-DE"/>
+              </w:rPr>
+              <w:t>iB</w:t>
+            </w:r>
+            <w:proofErr w:type="spellEnd"/>
+          </w:p>
+        </w:tc>
+      </w:tr>
+      <w:tr>
+        <w:trPr>
+          <w:trHeight w:val="300"/>
+        </w:trPr>
+        <w:tc>
+          <w:tcPr>
+            <w:tcW w:w="520" w:type="dxa"/>
+            <w:tcBorders>
+              <w:top w:val="single" w:sz="8" w:space="0" w:color="auto"/>
+              <w:left w:val="single" w:sz="8" w:space="0" w:color="auto"/>
+              <w:bottom w:val="single" w:sz="8" w:space="0" w:color="auto"/>
+              <w:right w:val="single" w:sz="8" w:space="0" w:color="auto"/>
+            </w:tcBorders>
+            <w:shd w:val="clear" w:color="auto" w:fill="auto"/>
+            <w:noWrap/>
+            <w:vAlign w:val="bottom"/>
+          </w:tcPr>
+          <w:p>
+            <w:pPr>
+              <w:spacing w:after="0" w:line="240" w:lineRule="auto"/>
+              <w:rPr>
+                <w:rFonts w:eastAsia="Times New Roman" w:cs="Arial"/>
+                <w:color w:val="000000"/>
+                <w:lang w:eastAsia="de-DE"/>
+              </w:rPr>
+            </w:pPr>
+            <w:r>
+              <w:rPr>
+                <w:rFonts w:eastAsia="Times New Roman" w:cs="Arial"/>
+                <w:color w:val="000000"/>
+                <w:lang w:eastAsia="de-DE"/>
+              </w:rPr>
+              <w:t>3</w:t>
+            </w:r>
+          </w:p>
+        </w:tc>
+        <w:tc>
+          <w:tcPr>
+            <w:tcW w:w="1199" w:type="dxa"/>
+            <w:tcBorders>
+              <w:top w:val="single" w:sz="8" w:space="0" w:color="auto"/>
+              <w:left w:val="nil"/>
+              <w:bottom w:val="single" w:sz="8" w:space="0" w:color="auto"/>
+              <w:right w:val="single" w:sz="8" w:space="0" w:color="auto"/>
+            </w:tcBorders>
+            <w:shd w:val="clear" w:color="auto" w:fill="auto"/>
+            <w:noWrap/>
+            <w:vAlign w:val="bottom"/>
+          </w:tcPr>
+          <w:p>
+            <w:pPr>
+              <w:spacing w:after="0" w:line="240" w:lineRule="auto"/>
+              <w:rPr>
+                <w:rFonts w:eastAsia="Times New Roman" w:cs="Arial"/>
+                <w:color w:val="000000"/>
+                <w:lang w:eastAsia="de-DE"/>
+              </w:rPr>
+            </w:pPr>
+            <w:r>
+              <w:rPr>
+                <w:rFonts w:eastAsia="Times New Roman" w:cs="Arial"/>
+                <w:color w:val="000000"/>
+                <w:lang w:eastAsia="de-DE"/>
+              </w:rPr>
+              <w:t>14.08.2020</w:t>
+            </w:r>
+          </w:p>
+        </w:tc>
+        <w:tc>
+          <w:tcPr>
+            <w:tcW w:w="2420" w:type="dxa"/>
+            <w:tcBorders>
+              <w:top w:val="single" w:sz="8" w:space="0" w:color="auto"/>
+              <w:left w:val="nil"/>
+              <w:bottom w:val="single" w:sz="8" w:space="0" w:color="auto"/>
+              <w:right w:val="single" w:sz="8" w:space="0" w:color="auto"/>
+            </w:tcBorders>
+            <w:shd w:val="clear" w:color="auto" w:fill="auto"/>
+            <w:noWrap/>
+            <w:vAlign w:val="bottom"/>
+          </w:tcPr>
+          <w:p>
+            <w:pPr>
+              <w:spacing w:after="0" w:line="240" w:lineRule="auto"/>
+              <w:rPr>
+                <w:rFonts w:eastAsia="Times New Roman" w:cs="Arial"/>
+                <w:color w:val="000000"/>
+                <w:lang w:eastAsia="de-DE"/>
+              </w:rPr>
+            </w:pPr>
+            <w:r>
+              <w:rPr>
+                <w:rFonts w:eastAsia="Times New Roman" w:cs="Arial"/>
+                <w:color w:val="000000"/>
+                <w:lang w:eastAsia="de-DE"/>
+              </w:rPr>
+              <w:t>ProjDokPH_2020_08_14</w:t>
+            </w:r>
+          </w:p>
+        </w:tc>
+        <w:tc>
+          <w:tcPr>
+            <w:tcW w:w="1200" w:type="dxa"/>
+            <w:tcBorders>
+              <w:top w:val="single" w:sz="8" w:space="0" w:color="auto"/>
+              <w:left w:val="nil"/>
+              <w:bottom w:val="single" w:sz="8" w:space="0" w:color="auto"/>
+              <w:right w:val="single" w:sz="8" w:space="0" w:color="auto"/>
+            </w:tcBorders>
+            <w:shd w:val="clear" w:color="auto" w:fill="auto"/>
+            <w:noWrap/>
+            <w:vAlign w:val="bottom"/>
+          </w:tcPr>
+          <w:p>
+            <w:pPr>
+              <w:spacing w:after="0" w:line="240" w:lineRule="auto"/>
+              <w:rPr>
+                <w:rFonts w:eastAsia="Times New Roman" w:cs="Arial"/>
+                <w:color w:val="000000"/>
+                <w:lang w:eastAsia="de-DE"/>
+              </w:rPr>
+            </w:pPr>
+            <w:r>
+              <w:rPr>
+                <w:rFonts w:eastAsia="Times New Roman" w:cs="Arial"/>
+                <w:color w:val="000000"/>
+                <w:lang w:eastAsia="de-DE"/>
+              </w:rPr>
+              <w:t>2.2</w:t>
+            </w:r>
+          </w:p>
+        </w:tc>
+        <w:tc>
+          <w:tcPr>
+            <w:tcW w:w="2480" w:type="dxa"/>
+            <w:tcBorders>
+              <w:top w:val="single" w:sz="8" w:space="0" w:color="auto"/>
+              <w:left w:val="nil"/>
+              <w:bottom w:val="single" w:sz="8" w:space="0" w:color="auto"/>
+              <w:right w:val="single" w:sz="8" w:space="0" w:color="auto"/>
+            </w:tcBorders>
+            <w:shd w:val="clear" w:color="auto" w:fill="auto"/>
+            <w:noWrap/>
+            <w:vAlign w:val="bottom"/>
+          </w:tcPr>
+          <w:p>
+            <w:pPr>
+              <w:spacing w:after="0" w:line="240" w:lineRule="auto"/>
+              <w:rPr>
+                <w:rFonts w:eastAsia="Times New Roman" w:cs="Arial"/>
+                <w:color w:val="000000"/>
+                <w:lang w:eastAsia="de-DE"/>
+              </w:rPr>
+            </w:pPr>
+            <w:r>
+              <w:rPr>
+                <w:rFonts w:eastAsia="Times New Roman" w:cs="Arial"/>
+                <w:color w:val="000000"/>
+                <w:lang w:eastAsia="de-DE"/>
+              </w:rPr>
+              <w:t>Lieferumfang und Abnahmekriterien hinzugefügt</w:t>
+            </w:r>
+          </w:p>
+        </w:tc>
+        <w:tc>
+          <w:tcPr>
+            <w:tcW w:w="1240" w:type="dxa"/>
+            <w:tcBorders>
+              <w:top w:val="single" w:sz="8" w:space="0" w:color="auto"/>
+              <w:left w:val="nil"/>
+              <w:bottom w:val="single" w:sz="8" w:space="0" w:color="auto"/>
+              <w:right w:val="single" w:sz="8" w:space="0" w:color="auto"/>
+            </w:tcBorders>
+            <w:shd w:val="clear" w:color="auto" w:fill="auto"/>
+            <w:noWrap/>
+            <w:vAlign w:val="bottom"/>
+          </w:tcPr>
+          <w:p>
+            <w:pPr>
+              <w:spacing w:after="0" w:line="240" w:lineRule="auto"/>
+              <w:rPr>
+                <w:rFonts w:eastAsia="Times New Roman" w:cs="Arial"/>
+                <w:color w:val="000000"/>
+                <w:lang w:eastAsia="de-DE"/>
+              </w:rPr>
+            </w:pPr>
+            <w:r>
+              <w:rPr>
+                <w:rFonts w:eastAsia="Times New Roman" w:cs="Arial"/>
+                <w:color w:val="000000"/>
+                <w:lang w:eastAsia="de-DE"/>
+              </w:rPr>
+              <w:t>Swarovsky</w:t>
+            </w:r>
+          </w:p>
+        </w:tc>
+        <w:tc>
+          <w:tcPr>
+            <w:tcW w:w="696" w:type="dxa"/>
+            <w:tcBorders>
+              <w:top w:val="single" w:sz="8" w:space="0" w:color="auto"/>
+              <w:left w:val="nil"/>
+              <w:bottom w:val="single" w:sz="8" w:space="0" w:color="auto"/>
+              <w:right w:val="single" w:sz="8" w:space="0" w:color="auto"/>
+            </w:tcBorders>
+            <w:shd w:val="clear" w:color="auto" w:fill="auto"/>
+            <w:noWrap/>
+            <w:vAlign w:val="bottom"/>
+          </w:tcPr>
+          <w:p>
+            <w:pPr>
+              <w:spacing w:after="0" w:line="240" w:lineRule="auto"/>
+              <w:rPr>
+                <w:rFonts w:eastAsia="Times New Roman" w:cs="Arial"/>
+                <w:color w:val="000000"/>
+                <w:lang w:eastAsia="de-DE"/>
+              </w:rPr>
+            </w:pPr>
+            <w:proofErr w:type="spellStart"/>
+            <w:r>
+              <w:rPr>
+                <w:rFonts w:eastAsia="Times New Roman" w:cs="Arial"/>
+                <w:color w:val="000000"/>
+                <w:lang w:eastAsia="de-DE"/>
+              </w:rPr>
+              <w:t>iB</w:t>
+            </w:r>
+            <w:proofErr w:type="spellEnd"/>
+          </w:p>
+        </w:tc>
+      </w:tr>
+      <w:tr>
+        <w:trPr>
+          <w:trHeight w:val="300"/>
+        </w:trPr>
+        <w:tc>
+          <w:tcPr>
+            <w:tcW w:w="520" w:type="dxa"/>
+            <w:tcBorders>
+              <w:top w:val="single" w:sz="8" w:space="0" w:color="auto"/>
+              <w:left w:val="single" w:sz="8" w:space="0" w:color="auto"/>
+              <w:bottom w:val="single" w:sz="8" w:space="0" w:color="auto"/>
+              <w:right w:val="single" w:sz="8" w:space="0" w:color="auto"/>
+            </w:tcBorders>
+            <w:shd w:val="clear" w:color="auto" w:fill="auto"/>
+            <w:noWrap/>
+            <w:vAlign w:val="bottom"/>
+          </w:tcPr>
+          <w:p>
+            <w:pPr>
+              <w:spacing w:after="0" w:line="240" w:lineRule="auto"/>
+              <w:rPr>
+                <w:rFonts w:eastAsia="Times New Roman" w:cs="Arial"/>
+                <w:color w:val="000000"/>
+                <w:lang w:eastAsia="de-DE"/>
+              </w:rPr>
+            </w:pPr>
+            <w:r>
+              <w:rPr>
+                <w:rFonts w:eastAsia="Times New Roman" w:cs="Arial"/>
+                <w:color w:val="000000"/>
+                <w:lang w:eastAsia="de-DE"/>
+              </w:rPr>
+              <w:t>3</w:t>
+            </w:r>
+          </w:p>
+        </w:tc>
+        <w:tc>
+          <w:tcPr>
+            <w:tcW w:w="1199" w:type="dxa"/>
+            <w:tcBorders>
+              <w:top w:val="single" w:sz="8" w:space="0" w:color="auto"/>
+              <w:left w:val="nil"/>
+              <w:bottom w:val="single" w:sz="8" w:space="0" w:color="auto"/>
+              <w:right w:val="single" w:sz="8" w:space="0" w:color="auto"/>
+            </w:tcBorders>
+            <w:shd w:val="clear" w:color="auto" w:fill="auto"/>
+            <w:noWrap/>
+            <w:vAlign w:val="bottom"/>
+          </w:tcPr>
+          <w:p>
+            <w:pPr>
+              <w:spacing w:after="0" w:line="240" w:lineRule="auto"/>
+              <w:rPr>
+                <w:rFonts w:eastAsia="Times New Roman" w:cs="Arial"/>
+                <w:color w:val="000000"/>
+                <w:lang w:eastAsia="de-DE"/>
+              </w:rPr>
+            </w:pPr>
+            <w:r>
+              <w:rPr>
+                <w:rFonts w:eastAsia="Times New Roman" w:cs="Arial"/>
+                <w:color w:val="000000"/>
+                <w:lang w:eastAsia="de-DE"/>
+              </w:rPr>
+              <w:t>14..08.2020</w:t>
+            </w:r>
+          </w:p>
+        </w:tc>
+        <w:tc>
+          <w:tcPr>
+            <w:tcW w:w="2420" w:type="dxa"/>
+            <w:tcBorders>
+              <w:top w:val="single" w:sz="8" w:space="0" w:color="auto"/>
+              <w:left w:val="nil"/>
+              <w:bottom w:val="single" w:sz="8" w:space="0" w:color="auto"/>
+              <w:right w:val="single" w:sz="8" w:space="0" w:color="auto"/>
+            </w:tcBorders>
+            <w:shd w:val="clear" w:color="auto" w:fill="auto"/>
+            <w:noWrap/>
+            <w:vAlign w:val="bottom"/>
+          </w:tcPr>
+          <w:p>
+            <w:pPr>
+              <w:spacing w:after="0" w:line="240" w:lineRule="auto"/>
+              <w:rPr>
+                <w:rFonts w:eastAsia="Times New Roman" w:cs="Arial"/>
+                <w:color w:val="000000"/>
+                <w:lang w:eastAsia="de-DE"/>
+              </w:rPr>
+            </w:pPr>
+            <w:r>
+              <w:rPr>
+                <w:rFonts w:eastAsia="Times New Roman" w:cs="Arial"/>
+                <w:color w:val="000000"/>
+                <w:lang w:eastAsia="de-DE"/>
+              </w:rPr>
+              <w:t>ProjDokPH_2020_08_14</w:t>
+            </w:r>
+          </w:p>
+        </w:tc>
+        <w:tc>
+          <w:tcPr>
+            <w:tcW w:w="1200" w:type="dxa"/>
+            <w:tcBorders>
+              <w:top w:val="single" w:sz="8" w:space="0" w:color="auto"/>
+              <w:left w:val="nil"/>
+              <w:bottom w:val="single" w:sz="8" w:space="0" w:color="auto"/>
+              <w:right w:val="single" w:sz="8" w:space="0" w:color="auto"/>
+            </w:tcBorders>
+            <w:shd w:val="clear" w:color="auto" w:fill="auto"/>
+            <w:noWrap/>
+            <w:vAlign w:val="bottom"/>
+          </w:tcPr>
+          <w:p>
+            <w:pPr>
+              <w:spacing w:after="0" w:line="240" w:lineRule="auto"/>
+              <w:rPr>
+                <w:rFonts w:eastAsia="Times New Roman" w:cs="Arial"/>
+                <w:color w:val="000000"/>
+                <w:lang w:eastAsia="de-DE"/>
+              </w:rPr>
+            </w:pPr>
+            <w:r>
+              <w:rPr>
+                <w:rFonts w:eastAsia="Times New Roman" w:cs="Arial"/>
+                <w:color w:val="000000"/>
+                <w:lang w:eastAsia="de-DE"/>
+              </w:rPr>
+              <w:t>3</w:t>
+            </w:r>
+          </w:p>
+        </w:tc>
+        <w:tc>
+          <w:tcPr>
+            <w:tcW w:w="2480" w:type="dxa"/>
+            <w:tcBorders>
+              <w:top w:val="single" w:sz="8" w:space="0" w:color="auto"/>
+              <w:left w:val="nil"/>
+              <w:bottom w:val="single" w:sz="8" w:space="0" w:color="auto"/>
+              <w:right w:val="single" w:sz="8" w:space="0" w:color="auto"/>
+            </w:tcBorders>
+            <w:shd w:val="clear" w:color="auto" w:fill="auto"/>
+            <w:noWrap/>
+            <w:vAlign w:val="bottom"/>
+          </w:tcPr>
+          <w:p>
+            <w:pPr>
+              <w:spacing w:after="0" w:line="240" w:lineRule="auto"/>
+              <w:rPr>
+                <w:rFonts w:eastAsia="Times New Roman" w:cs="Arial"/>
+                <w:color w:val="000000"/>
+                <w:lang w:eastAsia="de-DE"/>
+              </w:rPr>
+            </w:pPr>
+            <w:r>
+              <w:rPr>
+                <w:rFonts w:eastAsia="Times New Roman" w:cs="Arial"/>
+                <w:color w:val="000000"/>
+                <w:lang w:eastAsia="de-DE"/>
+              </w:rPr>
+              <w:t>Funktionale Anforderungen</w:t>
+            </w:r>
+          </w:p>
+        </w:tc>
+        <w:tc>
+          <w:tcPr>
+            <w:tcW w:w="1240" w:type="dxa"/>
+            <w:tcBorders>
+              <w:top w:val="single" w:sz="8" w:space="0" w:color="auto"/>
+              <w:left w:val="nil"/>
+              <w:bottom w:val="single" w:sz="8" w:space="0" w:color="auto"/>
+              <w:right w:val="single" w:sz="8" w:space="0" w:color="auto"/>
+            </w:tcBorders>
+            <w:shd w:val="clear" w:color="auto" w:fill="auto"/>
+            <w:noWrap/>
+            <w:vAlign w:val="bottom"/>
+          </w:tcPr>
+          <w:p>
+            <w:pPr>
+              <w:spacing w:after="0" w:line="240" w:lineRule="auto"/>
+              <w:rPr>
+                <w:rFonts w:eastAsia="Times New Roman" w:cs="Arial"/>
+                <w:color w:val="000000"/>
+                <w:lang w:eastAsia="de-DE"/>
+              </w:rPr>
+            </w:pPr>
+            <w:r>
+              <w:rPr>
+                <w:rFonts w:eastAsia="Times New Roman" w:cs="Arial"/>
+                <w:color w:val="000000"/>
+                <w:lang w:eastAsia="de-DE"/>
+              </w:rPr>
+              <w:t>Swarovsky</w:t>
+            </w:r>
+          </w:p>
+        </w:tc>
+        <w:tc>
+          <w:tcPr>
+            <w:tcW w:w="696" w:type="dxa"/>
+            <w:tcBorders>
+              <w:top w:val="single" w:sz="8" w:space="0" w:color="auto"/>
+              <w:left w:val="nil"/>
+              <w:bottom w:val="single" w:sz="8" w:space="0" w:color="auto"/>
+              <w:right w:val="single" w:sz="8" w:space="0" w:color="auto"/>
+            </w:tcBorders>
+            <w:shd w:val="clear" w:color="auto" w:fill="auto"/>
+            <w:noWrap/>
+            <w:vAlign w:val="bottom"/>
+          </w:tcPr>
+          <w:p>
+            <w:pPr>
+              <w:spacing w:after="0" w:line="240" w:lineRule="auto"/>
+              <w:rPr>
+                <w:rFonts w:eastAsia="Times New Roman" w:cs="Arial"/>
+                <w:color w:val="000000"/>
+                <w:lang w:eastAsia="de-DE"/>
+              </w:rPr>
+            </w:pPr>
+            <w:proofErr w:type="spellStart"/>
+            <w:r>
+              <w:rPr>
+                <w:rFonts w:eastAsia="Times New Roman" w:cs="Arial"/>
                 <w:color w:val="000000"/>
                 <w:lang w:eastAsia="de-DE"/>
               </w:rPr>
@@ -1291,218 +1739,477 @@
       </w:tr>
     </w:tbl>
     <w:p>
-      <w:r>
+      <w:pPr>
+        <w:rPr>
+          <w:rFonts w:cs="Arial"/>
+        </w:rPr>
+      </w:pPr>
+      <w:r>
+        <w:rPr>
+          <w:rFonts w:cs="Arial"/>
+        </w:rPr>
         <w:br w:type="page"/>
       </w:r>
     </w:p>
     <w:p>
       <w:pPr>
         <w:pStyle w:val="berschrift1"/>
-      </w:pPr>
-      <w:r>
+        <w:rPr>
+          <w:rFonts w:cs="Arial"/>
+        </w:rPr>
+      </w:pPr>
+      <w:r>
+        <w:rPr>
+          <w:rFonts w:cs="Arial"/>
+        </w:rPr>
         <w:lastRenderedPageBreak/>
         <w:t>Einleitung</w:t>
       </w:r>
     </w:p>
-    <w:p/>
-    <w:p>
-      <w:r>
+    <w:p>
+      <w:pPr>
+        <w:rPr>
+          <w:rFonts w:cs="Arial"/>
+        </w:rPr>
+      </w:pPr>
+    </w:p>
+    <w:p>
+      <w:pPr>
+        <w:rPr>
+          <w:rFonts w:cs="Arial"/>
+        </w:rPr>
+      </w:pPr>
+      <w:r>
+        <w:rPr>
+          <w:rFonts w:cs="Arial"/>
+        </w:rPr>
         <w:t>Es soll Für das Modul IT-Projektmanagement eine Datenbankbasierte Web-Applikation entworfen und implementiert werden</w:t>
       </w:r>
       <w:r>
+        <w:rPr>
+          <w:rFonts w:cs="Arial"/>
+        </w:rPr>
         <w:t>, welche die Trainingsplanung der Mitglieder eines Fitnessstudios verwaltet</w:t>
       </w:r>
       <w:r>
+        <w:rPr>
+          <w:rFonts w:cs="Arial"/>
+        </w:rPr>
         <w:t xml:space="preserve">. </w:t>
       </w:r>
     </w:p>
-    <w:p/>
+    <w:p>
+      <w:pPr>
+        <w:rPr>
+          <w:rFonts w:cs="Arial"/>
+        </w:rPr>
+      </w:pPr>
+    </w:p>
     <w:p>
       <w:pPr>
         <w:pStyle w:val="berschrift1"/>
-      </w:pPr>
-      <w:r>
+        <w:rPr>
+          <w:rFonts w:cs="Arial"/>
+        </w:rPr>
+      </w:pPr>
+      <w:r>
+        <w:rPr>
+          <w:rFonts w:cs="Arial"/>
+        </w:rPr>
         <w:t>Ausgangssituation und Zielbestimmung (Muss-, Wunsch- und Abgrenzungskriterien allgemein für das Beispielszenario, Lieferumfang und Abnahmekriterien für das konkret abzuliefernde Projekt</w:t>
       </w:r>
     </w:p>
-    <w:p/>
+    <w:p>
+      <w:pPr>
+        <w:rPr>
+          <w:rFonts w:cs="Arial"/>
+        </w:rPr>
+      </w:pPr>
+    </w:p>
     <w:p>
       <w:pPr>
         <w:pStyle w:val="berschrift2"/>
-      </w:pPr>
-      <w:r>
+        <w:rPr>
+          <w:rFonts w:cs="Arial"/>
+        </w:rPr>
+      </w:pPr>
+      <w:r>
+        <w:rPr>
+          <w:rFonts w:cs="Arial"/>
+        </w:rPr>
         <w:t>Ausganssituation</w:t>
       </w:r>
     </w:p>
-    <w:p/>
-    <w:p>
-      <w:r>
+    <w:p>
+      <w:pPr>
+        <w:rPr>
+          <w:rFonts w:cs="Arial"/>
+        </w:rPr>
+      </w:pPr>
+    </w:p>
+    <w:p>
+      <w:pPr>
+        <w:rPr>
+          <w:rFonts w:cs="Arial"/>
+        </w:rPr>
+      </w:pPr>
+      <w:r>
+        <w:rPr>
+          <w:rFonts w:cs="Arial"/>
+        </w:rPr>
         <w:t xml:space="preserve">Für ein Fitness-Studio ist eine Web-Applikation zu entwickeln, </w:t>
       </w:r>
       <w:r>
+        <w:rPr>
+          <w:rFonts w:cs="Arial"/>
+        </w:rPr>
         <w:t>mit der</w:t>
       </w:r>
       <w:r>
+        <w:rPr>
+          <w:rFonts w:cs="Arial"/>
+        </w:rPr>
         <w:t xml:space="preserve"> die Mitglieder sich Trainingszeiten in verschiedenen Trainingsbereichen buchen können. Das Training wird standardmäßig auf 75 Minuten festgesetzt. Jeder Trainierende nutzt zu Beginn 1</w:t>
       </w:r>
       <w:r>
+        <w:rPr>
+          <w:rFonts w:cs="Arial"/>
+        </w:rPr>
         <w:t>0</w:t>
       </w:r>
       <w:r>
+        <w:rPr>
+          <w:rFonts w:cs="Arial"/>
+        </w:rPr>
         <w:t xml:space="preserve"> Minuten die Umkleideräume und </w:t>
       </w:r>
       <w:r>
+        <w:rPr>
+          <w:rFonts w:cs="Arial"/>
+        </w:rPr>
         <w:t>20</w:t>
       </w:r>
       <w:r>
+        <w:rPr>
+          <w:rFonts w:cs="Arial"/>
+        </w:rPr>
         <w:t xml:space="preserve"> Minuten die </w:t>
       </w:r>
       <w:proofErr w:type="spellStart"/>
       <w:r>
+        <w:rPr>
+          <w:rFonts w:cs="Arial"/>
+        </w:rPr>
         <w:t>Cardiogeräte</w:t>
       </w:r>
       <w:proofErr w:type="spellEnd"/>
       <w:r>
+        <w:rPr>
+          <w:rFonts w:cs="Arial"/>
+        </w:rPr>
         <w:t xml:space="preserve">, von denen lediglich fünf nutzbar sind, um die Sicherheitsabstände einzuhalten. Das Einzeltraining ist </w:t>
       </w:r>
       <w:r>
+        <w:rPr>
+          <w:rFonts w:cs="Arial"/>
+        </w:rPr>
         <w:t>0</w:t>
       </w:r>
       <w:r>
+        <w:rPr>
+          <w:rFonts w:cs="Arial"/>
+        </w:rPr>
         <w:t>9</w:t>
       </w:r>
       <w:r>
+        <w:rPr>
+          <w:rFonts w:cs="Arial"/>
+        </w:rPr>
         <w:t>.00</w:t>
       </w:r>
       <w:r>
+        <w:rPr>
+          <w:rFonts w:cs="Arial"/>
+        </w:rPr>
         <w:t xml:space="preserve"> </w:t>
       </w:r>
       <w:r>
+        <w:rPr>
+          <w:rFonts w:cs="Arial"/>
+        </w:rPr>
         <w:t>–</w:t>
       </w:r>
       <w:r>
+        <w:rPr>
+          <w:rFonts w:cs="Arial"/>
+        </w:rPr>
         <w:t xml:space="preserve"> 20</w:t>
       </w:r>
       <w:r>
+        <w:rPr>
+          <w:rFonts w:cs="Arial"/>
+        </w:rPr>
         <w:t>.00</w:t>
       </w:r>
       <w:r>
+        <w:rPr>
+          <w:rFonts w:cs="Arial"/>
+        </w:rPr>
         <w:t xml:space="preserve"> Uhr möglich (der letzte </w:t>
       </w:r>
       <w:proofErr w:type="spellStart"/>
       <w:r>
+        <w:rPr>
+          <w:rFonts w:cs="Arial"/>
+        </w:rPr>
         <w:t>Zeitslot</w:t>
       </w:r>
       <w:proofErr w:type="spellEnd"/>
       <w:r>
+        <w:rPr>
+          <w:rFonts w:cs="Arial"/>
+        </w:rPr>
         <w:t xml:space="preserve"> beginnt 20.00 Uhr).  </w:t>
       </w:r>
       <w:r>
+        <w:rPr>
+          <w:rFonts w:cs="Arial"/>
+        </w:rPr>
         <w:t xml:space="preserve">Die Kurse werden immer zur halben Stunde von 09.30-19.30 Uhr angeboten (der letzte </w:t>
       </w:r>
       <w:proofErr w:type="spellStart"/>
       <w:r>
+        <w:rPr>
+          <w:rFonts w:cs="Arial"/>
+        </w:rPr>
         <w:t>Zeitslot</w:t>
       </w:r>
       <w:proofErr w:type="spellEnd"/>
       <w:r>
+        <w:rPr>
+          <w:rFonts w:cs="Arial"/>
+        </w:rPr>
         <w:t xml:space="preserve"> beginnt 19.30 Uhr). Die Fläche des Fitnessstudios lässt sich in folgende Bereiche unterteilen: Trainingsfläche 1, </w:t>
       </w:r>
       <w:r>
+        <w:rPr>
+          <w:rFonts w:cs="Arial"/>
+        </w:rPr>
         <w:t>Trainingsfläche 2, Kursraum 1, Kursraum 2,</w:t>
       </w:r>
       <w:r>
+        <w:rPr>
+          <w:rFonts w:cs="Arial"/>
+        </w:rPr>
         <w:t xml:space="preserve"> Umkleide Herren, Umkleide Damen,</w:t>
       </w:r>
       <w:r>
+        <w:rPr>
+          <w:rFonts w:cs="Arial"/>
+        </w:rPr>
         <w:t xml:space="preserve"> </w:t>
       </w:r>
       <w:proofErr w:type="spellStart"/>
       <w:r>
+        <w:rPr>
+          <w:rFonts w:cs="Arial"/>
+        </w:rPr>
         <w:t>Cardiogeräte</w:t>
       </w:r>
       <w:proofErr w:type="spellEnd"/>
       <w:r>
+        <w:rPr>
+          <w:rFonts w:cs="Arial"/>
+        </w:rPr>
         <w:t xml:space="preserve"> (befinden sich auf der Trainingsfläche 1 aber zählen als eigener Bereich)</w:t>
       </w:r>
       <w:r>
-        <w:t xml:space="preserve">. Es muss gewährleistet sein, dass sich niemals mehr als 14 Personen in </w:t>
-      </w:r>
-      <w:r>
+        <w:rPr>
+          <w:rFonts w:cs="Arial"/>
+        </w:rPr>
+        <w:t>. Es muss gewährleistet sein, dass sich niemals mehr als</w:t>
+      </w:r>
+      <w:r>
+        <w:rPr>
+          <w:rFonts w:cs="Arial"/>
+        </w:rPr>
+        <w:t xml:space="preserve"> jeweils</w:t>
+      </w:r>
+      <w:r>
+        <w:rPr>
+          <w:rFonts w:cs="Arial"/>
+        </w:rPr>
+        <w:t xml:space="preserve"> 14 Personen in </w:t>
+      </w:r>
+      <w:r>
+        <w:rPr>
+          <w:rFonts w:cs="Arial"/>
+        </w:rPr>
         <w:t>den</w:t>
       </w:r>
       <w:r>
+        <w:rPr>
+          <w:rFonts w:cs="Arial"/>
+        </w:rPr>
         <w:t xml:space="preserve"> Bereich</w:t>
       </w:r>
       <w:r>
+        <w:rPr>
+          <w:rFonts w:cs="Arial"/>
+        </w:rPr>
         <w:t>en Trainingsfläche 1, Trainingsfläche 2, Kursraum 1, Kursraum 2</w:t>
       </w:r>
       <w:r>
+        <w:rPr>
+          <w:rFonts w:cs="Arial"/>
+        </w:rPr>
         <w:t xml:space="preserve"> gleichzeitig aufhalten. Das Fitnessstudio ist täglich geöffnet.</w:t>
       </w:r>
       <w:r>
+        <w:rPr>
+          <w:rFonts w:cs="Arial"/>
+        </w:rPr>
         <w:t xml:space="preserve"> </w:t>
       </w:r>
       <w:r>
+        <w:rPr>
+          <w:rFonts w:cs="Arial"/>
+        </w:rPr>
         <w:t xml:space="preserve">Die Software </w:t>
       </w:r>
       <w:r>
+        <w:rPr>
+          <w:rFonts w:cs="Arial"/>
+        </w:rPr>
         <w:t>gewährleistet, dass die maximale Anzahl von Personen in keinem Bereich des Studios</w:t>
       </w:r>
       <w:r>
+        <w:rPr>
+          <w:rFonts w:cs="Arial"/>
+        </w:rPr>
         <w:t xml:space="preserve"> zu keiner Zeit</w:t>
       </w:r>
       <w:r>
+        <w:rPr>
+          <w:rFonts w:cs="Arial"/>
+        </w:rPr>
         <w:t xml:space="preserve"> überschritten wird.</w:t>
       </w:r>
     </w:p>
-    <w:p/>
-    <w:p>
-      <w:r>
+    <w:p>
+      <w:pPr>
+        <w:rPr>
+          <w:rFonts w:cs="Arial"/>
+        </w:rPr>
+      </w:pPr>
+    </w:p>
+    <w:p>
+      <w:pPr>
+        <w:rPr>
+          <w:rFonts w:cs="Arial"/>
+        </w:rPr>
+      </w:pPr>
+      <w:r>
+        <w:rPr>
+          <w:rFonts w:cs="Arial"/>
+        </w:rPr>
         <w:t xml:space="preserve">Pflichtenheft </w:t>
       </w:r>
       <w:proofErr w:type="spellStart"/>
       <w:r>
+        <w:rPr>
+          <w:rFonts w:cs="Arial"/>
+        </w:rPr>
         <w:t>Fittnessapp</w:t>
       </w:r>
       <w:proofErr w:type="spellEnd"/>
     </w:p>
-    <w:p/>
+    <w:p>
+      <w:pPr>
+        <w:rPr>
+          <w:rFonts w:cs="Arial"/>
+        </w:rPr>
+      </w:pPr>
+    </w:p>
     <w:p>
       <w:pPr>
         <w:pStyle w:val="berschrift3"/>
-      </w:pPr>
-      <w:r>
+        <w:rPr>
+          <w:rFonts w:cs="Arial"/>
+        </w:rPr>
+      </w:pPr>
+      <w:r>
+        <w:rPr>
+          <w:rFonts w:cs="Arial"/>
+        </w:rPr>
         <w:t>Muss</w:t>
       </w:r>
       <w:r>
+        <w:rPr>
+          <w:rFonts w:cs="Arial"/>
+        </w:rPr>
         <w:t>-K</w:t>
       </w:r>
       <w:r>
+        <w:rPr>
+          <w:rFonts w:cs="Arial"/>
+        </w:rPr>
         <w:t>riter</w:t>
       </w:r>
       <w:r>
+        <w:rPr>
+          <w:rFonts w:cs="Arial"/>
+        </w:rPr>
         <w:t>ie</w:t>
       </w:r>
       <w:r>
+        <w:rPr>
+          <w:rFonts w:cs="Arial"/>
+        </w:rPr>
         <w:t>n</w:t>
       </w:r>
     </w:p>
-    <w:p/>
-    <w:p>
-      <w:r>
+    <w:p>
+      <w:pPr>
+        <w:rPr>
+          <w:rFonts w:cs="Arial"/>
+        </w:rPr>
+      </w:pPr>
+    </w:p>
+    <w:p>
+      <w:pPr>
+        <w:rPr>
+          <w:rFonts w:cs="Arial"/>
+        </w:rPr>
+      </w:pPr>
+      <w:r>
+        <w:rPr>
+          <w:rFonts w:cs="Arial"/>
+        </w:rPr>
         <w:t xml:space="preserve">Das System muss den </w:t>
       </w:r>
       <w:r>
+        <w:rPr>
+          <w:rFonts w:cs="Arial"/>
+        </w:rPr>
         <w:t>Mitgliedern</w:t>
       </w:r>
       <w:r>
+        <w:rPr>
+          <w:rFonts w:cs="Arial"/>
+        </w:rPr>
         <w:t xml:space="preserve"> des Fitnessstudios folgende </w:t>
       </w:r>
       <w:r>
+        <w:rPr>
+          <w:rFonts w:cs="Arial"/>
+        </w:rPr>
         <w:t>Möglichkeiten</w:t>
       </w:r>
       <w:r>
+        <w:rPr>
+          <w:rFonts w:cs="Arial"/>
+        </w:rPr>
         <w:t xml:space="preserve"> bieten:</w:t>
       </w:r>
     </w:p>
@@ -1513,8 +2220,14 @@
           <w:ilvl w:val="0"/>
           <w:numId w:val="3"/>
         </w:numPr>
-      </w:pPr>
-      <w:r>
+        <w:rPr>
+          <w:rFonts w:cs="Arial"/>
+        </w:rPr>
+      </w:pPr>
+      <w:r>
+        <w:rPr>
+          <w:rFonts w:cs="Arial"/>
+        </w:rPr>
         <w:t>Stammdaten anzulegen und zu ändern (Vorname, Nachname, Telefonnummer, E-Mail-Adresse)</w:t>
       </w:r>
     </w:p>
@@ -1525,11 +2238,20 @@
           <w:ilvl w:val="0"/>
           <w:numId w:val="3"/>
         </w:numPr>
-      </w:pPr>
-      <w:r>
+        <w:rPr>
+          <w:rFonts w:cs="Arial"/>
+        </w:rPr>
+      </w:pPr>
+      <w:r>
+        <w:rPr>
+          <w:rFonts w:cs="Arial"/>
+        </w:rPr>
         <w:t xml:space="preserve">sich mit der eigenen </w:t>
       </w:r>
       <w:r>
+        <w:rPr>
+          <w:rFonts w:cs="Arial"/>
+        </w:rPr>
         <w:t>E-Mail-Adresse und dem eigenen Passwort in dem System anzumelden</w:t>
       </w:r>
     </w:p>
@@ -1540,8 +2262,14 @@
           <w:ilvl w:val="0"/>
           <w:numId w:val="3"/>
         </w:numPr>
-      </w:pPr>
-      <w:r>
+        <w:rPr>
+          <w:rFonts w:cs="Arial"/>
+        </w:rPr>
+      </w:pPr>
+      <w:r>
+        <w:rPr>
+          <w:rFonts w:cs="Arial"/>
+        </w:rPr>
         <w:t>Anlegen, Ändern, Löschen von Zeitslots im Trainingsplan</w:t>
       </w:r>
     </w:p>
@@ -1552,121 +2280,284 @@
           <w:ilvl w:val="0"/>
           <w:numId w:val="3"/>
         </w:numPr>
-      </w:pPr>
-      <w:r>
+        <w:rPr>
+          <w:rFonts w:cs="Arial"/>
+        </w:rPr>
+      </w:pPr>
+      <w:r>
+        <w:rPr>
+          <w:rFonts w:cs="Arial"/>
+        </w:rPr>
         <w:t xml:space="preserve">Die Angelegten Zeitslots abzufragen (Informationen über die geplante Aufenthaltszeit in den einzelnen Trainingsbereichen)  </w:t>
       </w:r>
     </w:p>
-    <w:p/>
-    <w:p>
-      <w:r>
+    <w:p>
+      <w:pPr>
+        <w:rPr>
+          <w:rFonts w:cs="Arial"/>
+        </w:rPr>
+      </w:pPr>
+    </w:p>
+    <w:p>
+      <w:pPr>
+        <w:rPr>
+          <w:rFonts w:cs="Arial"/>
+        </w:rPr>
+      </w:pPr>
+      <w:r>
+        <w:rPr>
+          <w:rFonts w:cs="Arial"/>
+        </w:rPr>
         <w:t xml:space="preserve">Das System muss </w:t>
       </w:r>
       <w:r>
+        <w:rPr>
+          <w:rFonts w:cs="Arial"/>
+        </w:rPr>
         <w:t>gewährleisten, dass</w:t>
       </w:r>
       <w:r>
+        <w:rPr>
+          <w:rFonts w:cs="Arial"/>
+        </w:rPr>
         <w:t xml:space="preserve"> jeweils </w:t>
       </w:r>
       <w:r>
+        <w:rPr>
+          <w:rFonts w:cs="Arial"/>
+        </w:rPr>
         <w:t xml:space="preserve">höchstens 14 Personen </w:t>
       </w:r>
       <w:r>
+        <w:rPr>
+          <w:rFonts w:cs="Arial"/>
+        </w:rPr>
         <w:t xml:space="preserve">für die </w:t>
       </w:r>
       <w:r>
+        <w:rPr>
+          <w:rFonts w:cs="Arial"/>
+        </w:rPr>
         <w:t>Bereich</w:t>
       </w:r>
       <w:r>
+        <w:rPr>
+          <w:rFonts w:cs="Arial"/>
+        </w:rPr>
         <w:t>e</w:t>
       </w:r>
       <w:r>
+        <w:rPr>
+          <w:rFonts w:cs="Arial"/>
+        </w:rPr>
         <w:t xml:space="preserve"> </w:t>
       </w:r>
       <w:r>
+        <w:rPr>
+          <w:rFonts w:cs="Arial"/>
+        </w:rPr>
         <w:t>Trainingsfläche 1, Trainingsfläche 2, Kursraum 1, Kursraum 2</w:t>
       </w:r>
       <w:r>
+        <w:rPr>
+          <w:rFonts w:cs="Arial"/>
+        </w:rPr>
         <w:t xml:space="preserve"> gleichzeitig im Trainingsplan eingetragen werden können.</w:t>
       </w:r>
       <w:r>
+        <w:rPr>
+          <w:rFonts w:cs="Arial"/>
+        </w:rPr>
         <w:t xml:space="preserve"> </w:t>
       </w:r>
     </w:p>
     <w:p>
-      <w:r>
+      <w:pPr>
+        <w:rPr>
+          <w:rFonts w:cs="Arial"/>
+        </w:rPr>
+      </w:pPr>
+      <w:r>
+        <w:rPr>
+          <w:rFonts w:cs="Arial"/>
+        </w:rPr>
         <w:lastRenderedPageBreak/>
         <w:t>Das System muss gewährleisten, dass jeweils höchstens 7 Personen für die</w:t>
       </w:r>
       <w:r>
+        <w:rPr>
+          <w:rFonts w:cs="Arial"/>
+        </w:rPr>
         <w:t xml:space="preserve"> Bereiche</w:t>
       </w:r>
       <w:r>
+        <w:rPr>
+          <w:rFonts w:cs="Arial"/>
+        </w:rPr>
         <w:t xml:space="preserve"> Umkleide Herren und Umkleide Damen gleichzeitig im Trainingsplan eingetragen werden können. </w:t>
       </w:r>
     </w:p>
     <w:p>
-      <w:r>
+      <w:pPr>
+        <w:rPr>
+          <w:rFonts w:cs="Arial"/>
+        </w:rPr>
+      </w:pPr>
+      <w:r>
+        <w:rPr>
+          <w:rFonts w:cs="Arial"/>
+        </w:rPr>
         <w:t xml:space="preserve">Das System muss gewährleisten, dass höchstens 10 Personen für den Bereich </w:t>
       </w:r>
       <w:proofErr w:type="spellStart"/>
       <w:r>
+        <w:rPr>
+          <w:rFonts w:cs="Arial"/>
+        </w:rPr>
         <w:t>Cardiogeräte</w:t>
       </w:r>
       <w:proofErr w:type="spellEnd"/>
       <w:r>
+        <w:rPr>
+          <w:rFonts w:cs="Arial"/>
+        </w:rPr>
         <w:t xml:space="preserve"> gleichzeitig im Trainingsplan eingetragen werden können. </w:t>
       </w:r>
     </w:p>
-    <w:p/>
-    <w:p/>
+    <w:p>
+      <w:pPr>
+        <w:rPr>
+          <w:rFonts w:cs="Arial"/>
+        </w:rPr>
+      </w:pPr>
+    </w:p>
+    <w:p>
+      <w:pPr>
+        <w:rPr>
+          <w:rFonts w:cs="Arial"/>
+        </w:rPr>
+      </w:pPr>
+    </w:p>
     <w:p>
       <w:pPr>
         <w:pStyle w:val="berschrift3"/>
-      </w:pPr>
-      <w:r>
+        <w:rPr>
+          <w:rFonts w:cs="Arial"/>
+        </w:rPr>
+      </w:pPr>
+      <w:r>
+        <w:rPr>
+          <w:rFonts w:cs="Arial"/>
+        </w:rPr>
         <w:t>Wunsch</w:t>
       </w:r>
       <w:r>
+        <w:rPr>
+          <w:rFonts w:cs="Arial"/>
+        </w:rPr>
         <w:t>-K</w:t>
       </w:r>
       <w:r>
+        <w:rPr>
+          <w:rFonts w:cs="Arial"/>
+        </w:rPr>
         <w:t>riterien</w:t>
       </w:r>
     </w:p>
-    <w:p/>
-    <w:p>
-      <w:r>
+    <w:p>
+      <w:pPr>
+        <w:rPr>
+          <w:rFonts w:cs="Arial"/>
+        </w:rPr>
+      </w:pPr>
+    </w:p>
+    <w:p>
+      <w:pPr>
+        <w:rPr>
+          <w:rFonts w:cs="Arial"/>
+        </w:rPr>
+      </w:pPr>
+      <w:r>
+        <w:rPr>
+          <w:rFonts w:cs="Arial"/>
+        </w:rPr>
         <w:t xml:space="preserve">Das System sollte </w:t>
       </w:r>
-    </w:p>
-    <w:p/>
+      <w:r>
+        <w:rPr>
+          <w:rFonts w:cs="Arial"/>
+        </w:rPr>
+        <w:t>…</w:t>
+      </w:r>
+    </w:p>
+    <w:p>
+      <w:pPr>
+        <w:rPr>
+          <w:rFonts w:cs="Arial"/>
+        </w:rPr>
+      </w:pPr>
+    </w:p>
     <w:p>
       <w:pPr>
         <w:pStyle w:val="berschrift3"/>
-      </w:pPr>
-      <w:r>
+        <w:rPr>
+          <w:rFonts w:cs="Arial"/>
+        </w:rPr>
+      </w:pPr>
+      <w:r>
+        <w:rPr>
+          <w:rFonts w:cs="Arial"/>
+        </w:rPr>
         <w:t>Abgrenzungskriterien</w:t>
       </w:r>
     </w:p>
-    <w:p/>
-    <w:p>
-      <w:r>
+    <w:p>
+      <w:pPr>
+        <w:rPr>
+          <w:rFonts w:cs="Arial"/>
+        </w:rPr>
+      </w:pPr>
+    </w:p>
+    <w:p>
+      <w:pPr>
+        <w:rPr>
+          <w:rFonts w:cs="Arial"/>
+        </w:rPr>
+      </w:pPr>
+      <w:r>
+        <w:rPr>
+          <w:rFonts w:cs="Arial"/>
+        </w:rPr>
         <w:t>Ni</w:t>
       </w:r>
       <w:r>
+        <w:rPr>
+          <w:rFonts w:cs="Arial"/>
+        </w:rPr>
         <w:t xml:space="preserve">cht </w:t>
       </w:r>
       <w:r>
+        <w:rPr>
+          <w:rFonts w:cs="Arial"/>
+        </w:rPr>
         <w:t>realisiert</w:t>
       </w:r>
       <w:r>
+        <w:rPr>
+          <w:rFonts w:cs="Arial"/>
+        </w:rPr>
         <w:t xml:space="preserve"> werden</w:t>
       </w:r>
       <w:r>
+        <w:rPr>
+          <w:rFonts w:cs="Arial"/>
+        </w:rPr>
         <w:t xml:space="preserve"> </w:t>
       </w:r>
       <w:r>
+        <w:rPr>
+          <w:rFonts w:cs="Arial"/>
+        </w:rPr>
         <w:t>sollen</w:t>
       </w:r>
     </w:p>
@@ -1677,90 +2568,246 @@
           <w:ilvl w:val="0"/>
           <w:numId w:val="4"/>
         </w:numPr>
-      </w:pPr>
-      <w:r>
+        <w:rPr>
+          <w:rFonts w:cs="Arial"/>
+        </w:rPr>
+      </w:pPr>
+      <w:r>
+        <w:rPr>
+          <w:rFonts w:cs="Arial"/>
+        </w:rPr>
         <w:t>Verwaltungsbereich für die Mitarbeiter des Fitnessstudios</w:t>
       </w:r>
     </w:p>
-    <w:p/>
+    <w:p>
+      <w:pPr>
+        <w:rPr>
+          <w:rFonts w:cs="Arial"/>
+        </w:rPr>
+      </w:pPr>
+    </w:p>
     <w:p>
       <w:pPr>
         <w:pStyle w:val="berschrift2"/>
-      </w:pPr>
-      <w:r>
+        <w:rPr>
+          <w:rFonts w:cs="Arial"/>
+        </w:rPr>
+      </w:pPr>
+      <w:r>
+        <w:rPr>
+          <w:rFonts w:cs="Arial"/>
+        </w:rPr>
         <w:t>Lieferrumfang und Abnahmekriterien</w:t>
       </w:r>
     </w:p>
-    <w:p/>
+    <w:p>
+      <w:pPr>
+        <w:rPr>
+          <w:rFonts w:cs="Arial"/>
+        </w:rPr>
+      </w:pPr>
+    </w:p>
     <w:p>
       <w:pPr>
         <w:pStyle w:val="berschrift3"/>
-      </w:pPr>
-    </w:p>
-    <w:p/>
-    <w:p>
-      <w:r>
-        <w:t>In diesem Projekt beschränkt sich der Lieferumfang auf folgende Anwendungsfälle, Komponenten und Programmeinheiten (Beschreibung siehe Kapitel 4 und 7</w:t>
-      </w:r>
-      <w:r>
-        <w:t>)</w:t>
-      </w:r>
-    </w:p>
-    <w:p/>
-    <w:p>
-      <w:r>
+        <w:rPr>
+          <w:rFonts w:cs="Arial"/>
+        </w:rPr>
+      </w:pPr>
+    </w:p>
+    <w:p>
+      <w:pPr>
+        <w:rPr>
+          <w:rFonts w:cs="Arial"/>
+        </w:rPr>
+      </w:pPr>
+    </w:p>
+    <w:p>
+      <w:pPr>
+        <w:rPr>
+          <w:rFonts w:cs="Arial"/>
+        </w:rPr>
+      </w:pPr>
+      <w:r>
+        <w:rPr>
+          <w:rFonts w:cs="Arial"/>
+        </w:rPr>
+        <w:t xml:space="preserve">In diesem Projekt beschränkt sich der Lieferumfang auf folgende Anwendungsfälle, Komponenten und Programmeinheiten </w:t>
+      </w:r>
+    </w:p>
+    <w:p>
+      <w:pPr>
+        <w:rPr>
+          <w:rFonts w:cs="Arial"/>
+        </w:rPr>
+      </w:pPr>
+    </w:p>
+    <w:p>
+      <w:pPr>
+        <w:rPr>
+          <w:rFonts w:cs="Arial"/>
+        </w:rPr>
+      </w:pPr>
+      <w:r>
+        <w:rPr>
+          <w:rFonts w:cs="Arial"/>
+        </w:rPr>
         <w:t>/A1/ Mitglied verwalten</w:t>
       </w:r>
     </w:p>
     <w:p>
       <w:pPr>
         <w:ind w:firstLine="708"/>
-      </w:pPr>
-      <w:r>
+        <w:rPr>
+          <w:rFonts w:cs="Arial"/>
+        </w:rPr>
+      </w:pPr>
+      <w:r>
+        <w:rPr>
+          <w:rFonts w:cs="Arial"/>
+        </w:rPr>
         <w:t>/A1.1/ Mitglied Registrieren</w:t>
       </w:r>
     </w:p>
     <w:p>
       <w:pPr>
         <w:ind w:firstLine="708"/>
-      </w:pPr>
-      <w:r>
-        <w:t>/A1.2/ Mitglied Anmelden</w:t>
+        <w:rPr>
+          <w:rFonts w:cs="Arial"/>
+        </w:rPr>
+      </w:pPr>
+      <w:r>
+        <w:rPr>
+          <w:rFonts w:cs="Arial"/>
+        </w:rPr>
+        <w:t xml:space="preserve">/A1.2/ Mitglied </w:t>
+      </w:r>
+      <w:r>
+        <w:rPr>
+          <w:rFonts w:cs="Arial"/>
+        </w:rPr>
+        <w:t>Einloggen</w:t>
       </w:r>
     </w:p>
     <w:p>
       <w:pPr>
         <w:ind w:firstLine="708"/>
-      </w:pPr>
-      <w:r>
+        <w:rPr>
+          <w:rFonts w:cs="Arial"/>
+        </w:rPr>
+      </w:pPr>
+      <w:r>
+        <w:rPr>
+          <w:rFonts w:cs="Arial"/>
+        </w:rPr>
         <w:t>/A1.3/ Mitglied Aktualisieren</w:t>
       </w:r>
     </w:p>
-    <w:p/>
-    <w:p>
-      <w:r>
+    <w:p>
+      <w:pPr>
+        <w:rPr>
+          <w:rFonts w:cs="Arial"/>
+        </w:rPr>
+      </w:pPr>
+    </w:p>
+    <w:p>
+      <w:pPr>
+        <w:rPr>
+          <w:rFonts w:cs="Arial"/>
+        </w:rPr>
+      </w:pPr>
+      <w:r>
+        <w:rPr>
+          <w:rFonts w:cs="Arial"/>
+        </w:rPr>
         <w:t>/A2/ Trainingskalender verwalten</w:t>
       </w:r>
     </w:p>
     <w:p>
-      <w:r>
+      <w:pPr>
+        <w:rPr>
+          <w:rFonts w:cs="Arial"/>
+        </w:rPr>
+      </w:pPr>
+      <w:r>
+        <w:rPr>
+          <w:rFonts w:cs="Arial"/>
+        </w:rPr>
         <w:tab/>
-        <w:t>/A2.1/ Eintrag anlegen</w:t>
-      </w:r>
-    </w:p>
-    <w:p>
-      <w:r>
+        <w:t xml:space="preserve">/A2.1/ </w:t>
+      </w:r>
+      <w:r>
+        <w:rPr>
+          <w:rFonts w:cs="Arial"/>
+        </w:rPr>
+        <w:t>Trainingse</w:t>
+      </w:r>
+      <w:r>
+        <w:rPr>
+          <w:rFonts w:cs="Arial"/>
+        </w:rPr>
+        <w:t>intrag anlegen</w:t>
+      </w:r>
+    </w:p>
+    <w:p>
+      <w:pPr>
+        <w:rPr>
+          <w:rFonts w:cs="Arial"/>
+        </w:rPr>
+      </w:pPr>
+      <w:r>
+        <w:rPr>
+          <w:rFonts w:cs="Arial"/>
+        </w:rPr>
         <w:tab/>
-        <w:t>/A2.2/ Eintrag ändern</w:t>
-      </w:r>
-    </w:p>
-    <w:p>
-      <w:r>
+        <w:t xml:space="preserve">/A2.2/ </w:t>
+      </w:r>
+      <w:r>
+        <w:rPr>
+          <w:rFonts w:cs="Arial"/>
+        </w:rPr>
+        <w:t>Trainingseintrag</w:t>
+      </w:r>
+      <w:r>
+        <w:rPr>
+          <w:rFonts w:cs="Arial"/>
+        </w:rPr>
+        <w:t xml:space="preserve"> ändern</w:t>
+      </w:r>
+    </w:p>
+    <w:p>
+      <w:pPr>
+        <w:rPr>
+          <w:rFonts w:cs="Arial"/>
+        </w:rPr>
+      </w:pPr>
+      <w:r>
+        <w:rPr>
+          <w:rFonts w:cs="Arial"/>
+        </w:rPr>
         <w:tab/>
-        <w:t>/A2.3/ Eintrag löschen</w:t>
-      </w:r>
-    </w:p>
-    <w:p/>
+        <w:t>/A2.3/</w:t>
+      </w:r>
+      <w:r>
+        <w:rPr>
+          <w:rFonts w:cs="Arial"/>
+        </w:rPr>
+        <w:t xml:space="preserve"> Trainingseintrag </w:t>
+      </w:r>
+      <w:r>
+        <w:rPr>
+          <w:rFonts w:cs="Arial"/>
+        </w:rPr>
+        <w:t>löschen</w:t>
+      </w:r>
+    </w:p>
+    <w:p>
+      <w:pPr>
+        <w:rPr>
+          <w:rFonts w:cs="Arial"/>
+        </w:rPr>
+      </w:pPr>
+    </w:p>
     <w:p>
       <w:pPr>
         <w:pStyle w:val="berschrift3"/>
@@ -1768,21 +2815,50 @@
           <w:ilvl w:val="0"/>
           <w:numId w:val="0"/>
         </w:numPr>
-      </w:pPr>
-    </w:p>
-    <w:p/>
+        <w:rPr>
+          <w:rFonts w:cs="Arial"/>
+        </w:rPr>
+      </w:pPr>
+    </w:p>
+    <w:p>
+      <w:pPr>
+        <w:rPr>
+          <w:rFonts w:cs="Arial"/>
+        </w:rPr>
+      </w:pPr>
+    </w:p>
     <w:p>
       <w:pPr>
         <w:pStyle w:val="berschrift3"/>
-      </w:pPr>
-      <w:r>
+        <w:rPr>
+          <w:rFonts w:cs="Arial"/>
+        </w:rPr>
+      </w:pPr>
+      <w:r>
+        <w:rPr>
+          <w:rFonts w:cs="Arial"/>
+        </w:rPr>
         <w:lastRenderedPageBreak/>
         <w:t>Zu liefernde Datenstrukturen und Testdaten</w:t>
       </w:r>
     </w:p>
-    <w:p/>
-    <w:p>
-      <w:r>
+    <w:p>
+      <w:pPr>
+        <w:rPr>
+          <w:rFonts w:cs="Arial"/>
+        </w:rPr>
+      </w:pPr>
+    </w:p>
+    <w:p>
+      <w:pPr>
+        <w:rPr>
+          <w:rFonts w:cs="Arial"/>
+        </w:rPr>
+      </w:pPr>
+      <w:r>
+        <w:rPr>
+          <w:rFonts w:cs="Arial"/>
+        </w:rPr>
         <w:t>Mitgliederdaten</w:t>
       </w:r>
     </w:p>
@@ -1793,8 +2869,14 @@
           <w:ilvl w:val="0"/>
           <w:numId w:val="4"/>
         </w:numPr>
-      </w:pPr>
-      <w:r>
+        <w:rPr>
+          <w:rFonts w:cs="Arial"/>
+        </w:rPr>
+      </w:pPr>
+      <w:r>
+        <w:rPr>
+          <w:rFonts w:cs="Arial"/>
+        </w:rPr>
         <w:t>Vorname</w:t>
       </w:r>
     </w:p>
@@ -1805,8 +2887,14 @@
           <w:ilvl w:val="0"/>
           <w:numId w:val="4"/>
         </w:numPr>
-      </w:pPr>
-      <w:r>
+        <w:rPr>
+          <w:rFonts w:cs="Arial"/>
+        </w:rPr>
+      </w:pPr>
+      <w:r>
+        <w:rPr>
+          <w:rFonts w:cs="Arial"/>
+        </w:rPr>
         <w:t>Nachname</w:t>
       </w:r>
     </w:p>
@@ -1817,9 +2905,15 @@
           <w:ilvl w:val="0"/>
           <w:numId w:val="4"/>
         </w:numPr>
-      </w:pPr>
-      <w:r>
-        <w:t xml:space="preserve">Telefonnummer </w:t>
+        <w:rPr>
+          <w:rFonts w:cs="Arial"/>
+        </w:rPr>
+      </w:pPr>
+      <w:r>
+        <w:rPr>
+          <w:rFonts w:cs="Arial"/>
+        </w:rPr>
+        <w:t>Geschlecht</w:t>
       </w:r>
     </w:p>
     <w:p>
@@ -1829,9 +2923,15 @@
           <w:ilvl w:val="0"/>
           <w:numId w:val="4"/>
         </w:numPr>
-      </w:pPr>
-      <w:r>
-        <w:t>E-Mail</w:t>
+        <w:rPr>
+          <w:rFonts w:cs="Arial"/>
+        </w:rPr>
+      </w:pPr>
+      <w:r>
+        <w:rPr>
+          <w:rFonts w:cs="Arial"/>
+        </w:rPr>
+        <w:t xml:space="preserve">Telefonnummer </w:t>
       </w:r>
     </w:p>
     <w:p>
@@ -1841,13 +2941,45 @@
           <w:ilvl w:val="0"/>
           <w:numId w:val="4"/>
         </w:numPr>
-      </w:pPr>
-      <w:r>
+        <w:rPr>
+          <w:rFonts w:cs="Arial"/>
+        </w:rPr>
+      </w:pPr>
+      <w:r>
+        <w:rPr>
+          <w:rFonts w:cs="Arial"/>
+        </w:rPr>
+        <w:t>E-Mail</w:t>
+      </w:r>
+    </w:p>
+    <w:p>
+      <w:pPr>
+        <w:pStyle w:val="Listenabsatz"/>
+        <w:numPr>
+          <w:ilvl w:val="0"/>
+          <w:numId w:val="4"/>
+        </w:numPr>
+        <w:rPr>
+          <w:rFonts w:cs="Arial"/>
+        </w:rPr>
+      </w:pPr>
+      <w:r>
+        <w:rPr>
+          <w:rFonts w:cs="Arial"/>
+        </w:rPr>
         <w:t>Passwort</w:t>
       </w:r>
     </w:p>
     <w:p>
-      <w:r>
+      <w:pPr>
+        <w:rPr>
+          <w:rFonts w:cs="Arial"/>
+        </w:rPr>
+      </w:pPr>
+      <w:r>
+        <w:rPr>
+          <w:rFonts w:cs="Arial"/>
+        </w:rPr>
         <w:t>Bereichsdaten</w:t>
       </w:r>
     </w:p>
@@ -1858,28 +2990,52 @@
           <w:ilvl w:val="0"/>
           <w:numId w:val="5"/>
         </w:numPr>
-      </w:pPr>
-      <w:r>
+        <w:rPr>
+          <w:rFonts w:cs="Arial"/>
+        </w:rPr>
+      </w:pPr>
+      <w:r>
+        <w:rPr>
+          <w:rFonts w:cs="Arial"/>
+        </w:rPr>
         <w:t>Bezeichnung (Trainingsraum</w:t>
       </w:r>
       <w:r>
+        <w:rPr>
+          <w:rFonts w:cs="Arial"/>
+        </w:rPr>
         <w:t xml:space="preserve"> </w:t>
       </w:r>
       <w:proofErr w:type="gramStart"/>
       <w:r>
+        <w:rPr>
+          <w:rFonts w:cs="Arial"/>
+        </w:rPr>
         <w:t>1</w:t>
       </w:r>
       <w:r>
+        <w:rPr>
+          <w:rFonts w:cs="Arial"/>
+        </w:rPr>
         <w:t xml:space="preserve"> ,</w:t>
       </w:r>
       <w:proofErr w:type="gramEnd"/>
       <w:r>
+        <w:rPr>
+          <w:rFonts w:cs="Arial"/>
+        </w:rPr>
         <w:t xml:space="preserve"> </w:t>
       </w:r>
       <w:r>
+        <w:rPr>
+          <w:rFonts w:cs="Arial"/>
+        </w:rPr>
         <w:t>Umkleide Damen…</w:t>
       </w:r>
       <w:r>
+        <w:rPr>
+          <w:rFonts w:cs="Arial"/>
+        </w:rPr>
         <w:t>)</w:t>
       </w:r>
     </w:p>
@@ -1890,13 +3046,27 @@
           <w:ilvl w:val="0"/>
           <w:numId w:val="5"/>
         </w:numPr>
-      </w:pPr>
-      <w:r>
+        <w:rPr>
+          <w:rFonts w:cs="Arial"/>
+        </w:rPr>
+      </w:pPr>
+      <w:r>
+        <w:rPr>
+          <w:rFonts w:cs="Arial"/>
+        </w:rPr>
         <w:t>Maximale Personenzahl</w:t>
       </w:r>
     </w:p>
     <w:p>
-      <w:r>
+      <w:pPr>
+        <w:rPr>
+          <w:rFonts w:cs="Arial"/>
+        </w:rPr>
+      </w:pPr>
+      <w:r>
+        <w:rPr>
+          <w:rFonts w:cs="Arial"/>
+        </w:rPr>
         <w:t>Trainingseintrag</w:t>
       </w:r>
     </w:p>
@@ -1907,8 +3077,14 @@
           <w:ilvl w:val="0"/>
           <w:numId w:val="6"/>
         </w:numPr>
-      </w:pPr>
-      <w:r>
+        <w:rPr>
+          <w:rFonts w:cs="Arial"/>
+        </w:rPr>
+      </w:pPr>
+      <w:r>
+        <w:rPr>
+          <w:rFonts w:cs="Arial"/>
+        </w:rPr>
         <w:t xml:space="preserve">Datum </w:t>
       </w:r>
     </w:p>
@@ -1919,8 +3095,14 @@
           <w:ilvl w:val="0"/>
           <w:numId w:val="6"/>
         </w:numPr>
-      </w:pPr>
-      <w:r>
+        <w:rPr>
+          <w:rFonts w:cs="Arial"/>
+        </w:rPr>
+      </w:pPr>
+      <w:r>
+        <w:rPr>
+          <w:rFonts w:cs="Arial"/>
+        </w:rPr>
         <w:t>Startzeit</w:t>
       </w:r>
     </w:p>
@@ -1931,8 +3113,14 @@
           <w:ilvl w:val="0"/>
           <w:numId w:val="6"/>
         </w:numPr>
-      </w:pPr>
-      <w:r>
+        <w:rPr>
+          <w:rFonts w:cs="Arial"/>
+        </w:rPr>
+      </w:pPr>
+      <w:r>
+        <w:rPr>
+          <w:rFonts w:cs="Arial"/>
+        </w:rPr>
         <w:t>Endzeit</w:t>
       </w:r>
     </w:p>
@@ -1943,31 +3131,99 @@
           <w:ilvl w:val="0"/>
           <w:numId w:val="6"/>
         </w:numPr>
-      </w:pPr>
-      <w:r>
+        <w:rPr>
+          <w:rFonts w:cs="Arial"/>
+        </w:rPr>
+      </w:pPr>
+      <w:r>
+        <w:rPr>
+          <w:rFonts w:cs="Arial"/>
+        </w:rPr>
         <w:t>Trainingsart (Training / Kurs)</w:t>
       </w:r>
     </w:p>
-    <w:p/>
+    <w:p>
+      <w:pPr>
+        <w:rPr>
+          <w:rFonts w:cs="Arial"/>
+        </w:rPr>
+      </w:pPr>
+    </w:p>
     <w:p>
       <w:pPr>
         <w:pStyle w:val="berschrift1"/>
-      </w:pPr>
-      <w:r>
+        <w:rPr>
+          <w:rFonts w:cs="Arial"/>
+        </w:rPr>
+      </w:pPr>
+      <w:r>
+        <w:rPr>
+          <w:rFonts w:cs="Arial"/>
+        </w:rPr>
         <w:t>Funktionale Anforderungen</w:t>
       </w:r>
     </w:p>
-    <w:p/>
-    <w:p>
-      <w:r>
-        <w:rPr>
+    <w:p>
+      <w:pPr>
+        <w:rPr>
+          <w:rFonts w:cs="Arial"/>
+        </w:rPr>
+      </w:pPr>
+    </w:p>
+    <w:p>
+      <w:pPr>
+        <w:rPr>
+          <w:rFonts w:cs="Arial"/>
+        </w:rPr>
+      </w:pPr>
+      <w:r>
+        <w:rPr>
+          <w:rFonts w:cs="Arial"/>
+        </w:rPr>
+        <w:t>Anwendungsfälle</w:t>
+      </w:r>
+    </w:p>
+    <w:p>
+      <w:pPr>
+        <w:rPr>
+          <w:rFonts w:cs="Arial"/>
+        </w:rPr>
+      </w:pPr>
+      <w:r>
+        <w:rPr>
+          <w:rFonts w:cs="Arial"/>
+        </w:rPr>
+        <w:t xml:space="preserve">/A1.1/ Mitglied </w:t>
+      </w:r>
+      <w:r>
+        <w:rPr>
+          <w:rFonts w:cs="Arial"/>
+        </w:rPr>
+        <w:t>r</w:t>
+      </w:r>
+      <w:r>
+        <w:rPr>
+          <w:rFonts w:cs="Arial"/>
+        </w:rPr>
+        <w:t>egistrieren</w:t>
+      </w:r>
+    </w:p>
+    <w:p>
+      <w:pPr>
+        <w:rPr>
+          <w:rFonts w:cs="Arial"/>
+        </w:rPr>
+      </w:pPr>
+      <w:r>
+        <w:rPr>
+          <w:rFonts w:cs="Arial"/>
           <w:noProof/>
         </w:rPr>
         <w:drawing>
-          <wp:inline distT="0" distB="0" distL="0" distR="0">
-            <wp:extent cx="5760720" cy="4210050"/>
+          <wp:inline distT="0" distB="0" distL="0" distR="0" wp14:anchorId="51CAAC25" wp14:editId="673AF3A3">
+            <wp:extent cx="5279571" cy="3695700"/>
             <wp:effectExtent l="0" t="0" r="0" b="0"/>
-            <wp:docPr id="1" name="Grafik 1"/>
+            <wp:docPr id="4" name="Grafik 4"/>
             <wp:cNvGraphicFramePr>
               <a:graphicFrameLocks xmlns:a="http://schemas.openxmlformats.org/drawingml/2006/main" noChangeAspect="1"/>
             </wp:cNvGraphicFramePr>
@@ -1975,13 +3231,13 @@
               <a:graphicData uri="http://schemas.openxmlformats.org/drawingml/2006/picture">
                 <pic:pic xmlns:pic="http://schemas.openxmlformats.org/drawingml/2006/picture">
                   <pic:nvPicPr>
-                    <pic:cNvPr id="0" name="Picture 1"/>
+                    <pic:cNvPr id="0" name="Picture 3"/>
                     <pic:cNvPicPr>
                       <a:picLocks noChangeAspect="1" noChangeArrowheads="1"/>
                     </pic:cNvPicPr>
                   </pic:nvPicPr>
                   <pic:blipFill>
-                    <a:blip r:embed="rId5">
+                    <a:blip r:embed="rId7">
                       <a:extLst>
                         <a:ext uri="{28A0092B-C50C-407E-A947-70E740481C1C}">
                           <a14:useLocalDpi xmlns:a14="http://schemas.microsoft.com/office/drawing/2010/main" val="0"/>
@@ -1996,7 +3252,7 @@
                   <pic:spPr bwMode="auto">
                     <a:xfrm>
                       <a:off x="0" y="0"/>
-                      <a:ext cx="5760720" cy="4210050"/>
+                      <a:ext cx="5296999" cy="3707899"/>
                     </a:xfrm>
                     <a:prstGeom prst="rect">
                       <a:avLst/>
@@ -2013,62 +3269,42 @@
         </w:drawing>
       </w:r>
     </w:p>
-    <w:p/>
-    <w:p/>
-    <w:p/>
-    <w:p/>
-    <w:p>
-      <w:r>
-        <w:t xml:space="preserve">Zu liefernde </w:t>
-      </w:r>
-      <w:proofErr w:type="spellStart"/>
-      <w:r>
-        <w:t>Datestrukturen</w:t>
-      </w:r>
-      <w:proofErr w:type="spellEnd"/>
-      <w:r>
-        <w:t xml:space="preserve"> und Testdaten</w:t>
-      </w:r>
-    </w:p>
-    <w:p/>
-    <w:p>
-      <w:r>
-        <w:t>Mitgliederdaten</w:t>
-      </w:r>
-    </w:p>
-    <w:p/>
-    <w:p>
-      <w:proofErr w:type="spellStart"/>
-      <w:r>
-        <w:t>Zeitslotdaten</w:t>
-      </w:r>
-      <w:proofErr w:type="spellEnd"/>
-    </w:p>
-    <w:p/>
-    <w:p>
-      <w:r>
-        <w:t>Trainingsbereich</w:t>
-      </w:r>
-    </w:p>
-    <w:p/>
-    <w:p/>
-    <w:p/>
-    <w:p>
-      <w:r>
-        <w:t>Abgrenzungskriterien</w:t>
-      </w:r>
-    </w:p>
-    <w:p/>
-    <w:p>
-      <w:r>
-        <w:rPr>
+    <w:p>
+      <w:pPr>
+        <w:rPr>
+          <w:rFonts w:cs="Arial"/>
+        </w:rPr>
+      </w:pPr>
+    </w:p>
+    <w:p>
+      <w:pPr>
+        <w:rPr>
+          <w:rFonts w:cs="Arial"/>
+        </w:rPr>
+      </w:pPr>
+      <w:r>
+        <w:rPr>
+          <w:rFonts w:cs="Arial"/>
+        </w:rPr>
+        <w:t>/A1.2/ Mitglied einloggen</w:t>
+      </w:r>
+    </w:p>
+    <w:p>
+      <w:pPr>
+        <w:rPr>
+          <w:rFonts w:cs="Arial"/>
+        </w:rPr>
+      </w:pPr>
+      <w:r>
+        <w:rPr>
+          <w:rFonts w:cs="Arial"/>
           <w:noProof/>
         </w:rPr>
         <w:drawing>
           <wp:inline distT="0" distB="0" distL="0" distR="0">
-            <wp:extent cx="5734050" cy="4438650"/>
-            <wp:effectExtent l="0" t="0" r="0" b="0"/>
-            <wp:docPr id="2" name="Grafik 2"/>
+            <wp:extent cx="5276850" cy="3895725"/>
+            <wp:effectExtent l="0" t="0" r="0" b="9525"/>
+            <wp:docPr id="3" name="Grafik 3"/>
             <wp:cNvGraphicFramePr>
               <a:graphicFrameLocks xmlns:a="http://schemas.openxmlformats.org/drawingml/2006/main" noChangeAspect="1"/>
             </wp:cNvGraphicFramePr>
@@ -2076,13 +3312,324 @@
               <a:graphicData uri="http://schemas.openxmlformats.org/drawingml/2006/picture">
                 <pic:pic xmlns:pic="http://schemas.openxmlformats.org/drawingml/2006/picture">
                   <pic:nvPicPr>
-                    <pic:cNvPr id="0" name="Picture 3"/>
+                    <pic:cNvPr id="0" name="Picture 1"/>
                     <pic:cNvPicPr>
                       <a:picLocks noChangeAspect="1" noChangeArrowheads="1"/>
                     </pic:cNvPicPr>
                   </pic:nvPicPr>
                   <pic:blipFill>
-                    <a:blip r:embed="rId6">
+                    <a:blip r:embed="rId8">
+                      <a:extLst>
+                        <a:ext uri="{28A0092B-C50C-407E-A947-70E740481C1C}">
+                          <a14:useLocalDpi xmlns:a14="http://schemas.microsoft.com/office/drawing/2010/main" val="0"/>
+                        </a:ext>
+                      </a:extLst>
+                    </a:blip>
+                    <a:srcRect/>
+                    <a:stretch>
+                      <a:fillRect/>
+                    </a:stretch>
+                  </pic:blipFill>
+                  <pic:spPr bwMode="auto">
+                    <a:xfrm>
+                      <a:off x="0" y="0"/>
+                      <a:ext cx="5276850" cy="3895725"/>
+                    </a:xfrm>
+                    <a:prstGeom prst="rect">
+                      <a:avLst/>
+                    </a:prstGeom>
+                    <a:noFill/>
+                    <a:ln>
+                      <a:noFill/>
+                    </a:ln>
+                  </pic:spPr>
+                </pic:pic>
+              </a:graphicData>
+            </a:graphic>
+          </wp:inline>
+        </w:drawing>
+      </w:r>
+    </w:p>
+    <w:p>
+      <w:pPr>
+        <w:rPr>
+          <w:rFonts w:cs="Arial"/>
+        </w:rPr>
+      </w:pPr>
+    </w:p>
+    <w:p>
+      <w:pPr>
+        <w:rPr>
+          <w:rFonts w:cs="Arial"/>
+        </w:rPr>
+      </w:pPr>
+      <w:r>
+        <w:rPr>
+          <w:rFonts w:cs="Arial"/>
+        </w:rPr>
+        <w:t>/A1.3/ Mitglied aktualisieren</w:t>
+      </w:r>
+    </w:p>
+    <w:p>
+      <w:pPr>
+        <w:rPr>
+          <w:rFonts w:cs="Arial"/>
+        </w:rPr>
+      </w:pPr>
+    </w:p>
+    <w:p>
+      <w:pPr>
+        <w:rPr>
+          <w:rFonts w:cs="Arial"/>
+        </w:rPr>
+      </w:pPr>
+      <w:r>
+        <w:rPr>
+          <w:rFonts w:cs="Arial"/>
+          <w:noProof/>
+        </w:rPr>
+        <w:lastRenderedPageBreak/>
+        <w:drawing>
+          <wp:inline distT="0" distB="0" distL="0" distR="0" wp14:anchorId="5BA45D49" wp14:editId="4B9B9216">
+            <wp:extent cx="4981575" cy="3856170"/>
+            <wp:effectExtent l="0" t="0" r="0" b="0"/>
+            <wp:docPr id="5" name="Grafik 5"/>
+            <wp:cNvGraphicFramePr>
+              <a:graphicFrameLocks xmlns:a="http://schemas.openxmlformats.org/drawingml/2006/main" noChangeAspect="1"/>
+            </wp:cNvGraphicFramePr>
+            <a:graphic xmlns:a="http://schemas.openxmlformats.org/drawingml/2006/main">
+              <a:graphicData uri="http://schemas.openxmlformats.org/drawingml/2006/picture">
+                <pic:pic xmlns:pic="http://schemas.openxmlformats.org/drawingml/2006/picture">
+                  <pic:nvPicPr>
+                    <pic:cNvPr id="0" name="Picture 5"/>
+                    <pic:cNvPicPr>
+                      <a:picLocks noChangeAspect="1" noChangeArrowheads="1"/>
+                    </pic:cNvPicPr>
+                  </pic:nvPicPr>
+                  <pic:blipFill>
+                    <a:blip r:embed="rId9">
+                      <a:extLst>
+                        <a:ext uri="{28A0092B-C50C-407E-A947-70E740481C1C}">
+                          <a14:useLocalDpi xmlns:a14="http://schemas.microsoft.com/office/drawing/2010/main" val="0"/>
+                        </a:ext>
+                      </a:extLst>
+                    </a:blip>
+                    <a:srcRect/>
+                    <a:stretch>
+                      <a:fillRect/>
+                    </a:stretch>
+                  </pic:blipFill>
+                  <pic:spPr bwMode="auto">
+                    <a:xfrm>
+                      <a:off x="0" y="0"/>
+                      <a:ext cx="5060530" cy="3917288"/>
+                    </a:xfrm>
+                    <a:prstGeom prst="rect">
+                      <a:avLst/>
+                    </a:prstGeom>
+                    <a:noFill/>
+                    <a:ln>
+                      <a:noFill/>
+                    </a:ln>
+                  </pic:spPr>
+                </pic:pic>
+              </a:graphicData>
+            </a:graphic>
+          </wp:inline>
+        </w:drawing>
+      </w:r>
+    </w:p>
+    <w:p>
+      <w:pPr>
+        <w:rPr>
+          <w:rFonts w:cs="Arial"/>
+        </w:rPr>
+      </w:pPr>
+    </w:p>
+    <w:p>
+      <w:pPr>
+        <w:rPr>
+          <w:rFonts w:cs="Arial"/>
+        </w:rPr>
+      </w:pPr>
+    </w:p>
+    <w:p>
+      <w:pPr>
+        <w:rPr>
+          <w:rFonts w:cs="Arial"/>
+        </w:rPr>
+      </w:pPr>
+    </w:p>
+    <w:p>
+      <w:pPr>
+        <w:rPr>
+          <w:rFonts w:cs="Arial"/>
+        </w:rPr>
+      </w:pPr>
+    </w:p>
+    <w:p>
+      <w:pPr>
+        <w:rPr>
+          <w:rFonts w:cs="Arial"/>
+        </w:rPr>
+      </w:pPr>
+    </w:p>
+    <w:p>
+      <w:pPr>
+        <w:rPr>
+          <w:rFonts w:cs="Arial"/>
+        </w:rPr>
+      </w:pPr>
+    </w:p>
+    <w:p>
+      <w:pPr>
+        <w:rPr>
+          <w:rFonts w:cs="Arial"/>
+        </w:rPr>
+      </w:pPr>
+    </w:p>
+    <w:p>
+      <w:pPr>
+        <w:rPr>
+          <w:rFonts w:cs="Arial"/>
+        </w:rPr>
+      </w:pPr>
+    </w:p>
+    <w:p>
+      <w:pPr>
+        <w:rPr>
+          <w:rFonts w:cs="Arial"/>
+        </w:rPr>
+      </w:pPr>
+    </w:p>
+    <w:p>
+      <w:pPr>
+        <w:rPr>
+          <w:rFonts w:cs="Arial"/>
+        </w:rPr>
+      </w:pPr>
+    </w:p>
+    <w:p>
+      <w:pPr>
+        <w:rPr>
+          <w:rFonts w:cs="Arial"/>
+        </w:rPr>
+      </w:pPr>
+    </w:p>
+    <w:p>
+      <w:pPr>
+        <w:rPr>
+          <w:rFonts w:cs="Arial"/>
+        </w:rPr>
+      </w:pPr>
+    </w:p>
+    <w:p>
+      <w:pPr>
+        <w:rPr>
+          <w:rFonts w:cs="Arial"/>
+        </w:rPr>
+      </w:pPr>
+    </w:p>
+    <w:p>
+      <w:pPr>
+        <w:rPr>
+          <w:rFonts w:cs="Arial"/>
+        </w:rPr>
+      </w:pPr>
+    </w:p>
+    <w:p>
+      <w:pPr>
+        <w:rPr>
+          <w:rFonts w:cs="Arial"/>
+        </w:rPr>
+      </w:pPr>
+    </w:p>
+    <w:p>
+      <w:pPr>
+        <w:rPr>
+          <w:rFonts w:cs="Arial"/>
+        </w:rPr>
+      </w:pPr>
+    </w:p>
+    <w:p>
+      <w:pPr>
+        <w:rPr>
+          <w:rFonts w:cs="Arial"/>
+        </w:rPr>
+      </w:pPr>
+    </w:p>
+    <w:p>
+      <w:pPr>
+        <w:rPr>
+          <w:rFonts w:cs="Arial"/>
+        </w:rPr>
+      </w:pPr>
+    </w:p>
+    <w:p>
+      <w:pPr>
+        <w:rPr>
+          <w:rFonts w:cs="Arial"/>
+        </w:rPr>
+      </w:pPr>
+      <w:bookmarkStart w:id="1" w:name="_GoBack"/>
+      <w:bookmarkEnd w:id="1"/>
+      <w:r>
+        <w:rPr>
+          <w:rFonts w:cs="Arial"/>
+        </w:rPr>
+        <w:lastRenderedPageBreak/>
+        <w:t xml:space="preserve">/A2.1/ </w:t>
+      </w:r>
+      <w:r>
+        <w:rPr>
+          <w:rFonts w:cs="Arial"/>
+        </w:rPr>
+        <w:t>Trainingseintrag</w:t>
+      </w:r>
+      <w:r>
+        <w:rPr>
+          <w:rFonts w:cs="Arial"/>
+        </w:rPr>
+        <w:t xml:space="preserve"> anlegen</w:t>
+      </w:r>
+    </w:p>
+    <w:p>
+      <w:pPr>
+        <w:rPr>
+          <w:rFonts w:cs="Arial"/>
+        </w:rPr>
+      </w:pPr>
+    </w:p>
+    <w:p>
+      <w:pPr>
+        <w:rPr>
+          <w:rFonts w:cs="Arial"/>
+        </w:rPr>
+      </w:pPr>
+      <w:r>
+        <w:rPr>
+          <w:rFonts w:cs="Arial"/>
+          <w:noProof/>
+        </w:rPr>
+        <w:drawing>
+          <wp:inline distT="0" distB="0" distL="0" distR="0">
+            <wp:extent cx="5734050" cy="4438650"/>
+            <wp:effectExtent l="0" t="0" r="0" b="0"/>
+            <wp:docPr id="6" name="Grafik 6"/>
+            <wp:cNvGraphicFramePr>
+              <a:graphicFrameLocks xmlns:a="http://schemas.openxmlformats.org/drawingml/2006/main" noChangeAspect="1"/>
+            </wp:cNvGraphicFramePr>
+            <a:graphic xmlns:a="http://schemas.openxmlformats.org/drawingml/2006/main">
+              <a:graphicData uri="http://schemas.openxmlformats.org/drawingml/2006/picture">
+                <pic:pic xmlns:pic="http://schemas.openxmlformats.org/drawingml/2006/picture">
+                  <pic:nvPicPr>
+                    <pic:cNvPr id="0" name="Picture 7"/>
+                    <pic:cNvPicPr>
+                      <a:picLocks noChangeAspect="1" noChangeArrowheads="1"/>
+                    </pic:cNvPicPr>
+                  </pic:nvPicPr>
+                  <pic:blipFill>
+                    <a:blip r:embed="rId10">
                       <a:extLst>
                         <a:ext uri="{28A0092B-C50C-407E-A947-70E740481C1C}">
                           <a14:useLocalDpi xmlns:a14="http://schemas.microsoft.com/office/drawing/2010/main" val="0"/>
@@ -2113,59 +3660,717 @@
           </wp:inline>
         </w:drawing>
       </w:r>
-      <w:bookmarkStart w:id="0" w:name="_GoBack"/>
-      <w:bookmarkEnd w:id="0"/>
+    </w:p>
+    <w:p>
+      <w:pPr>
+        <w:rPr>
+          <w:rFonts w:cs="Arial"/>
+        </w:rPr>
+      </w:pPr>
+    </w:p>
+    <w:p>
+      <w:pPr>
+        <w:rPr>
+          <w:rFonts w:cs="Arial"/>
+        </w:rPr>
+      </w:pPr>
+    </w:p>
+    <w:p>
+      <w:pPr>
+        <w:rPr>
+          <w:rFonts w:cs="Arial"/>
+        </w:rPr>
+      </w:pPr>
+    </w:p>
+    <w:p>
+      <w:pPr>
+        <w:rPr>
+          <w:rFonts w:cs="Arial"/>
+        </w:rPr>
+      </w:pPr>
+    </w:p>
+    <w:p>
+      <w:pPr>
+        <w:rPr>
+          <w:rFonts w:cs="Arial"/>
+        </w:rPr>
+      </w:pPr>
+    </w:p>
+    <w:p>
+      <w:pPr>
+        <w:rPr>
+          <w:rFonts w:cs="Arial"/>
+        </w:rPr>
+      </w:pPr>
+    </w:p>
+    <w:p>
+      <w:pPr>
+        <w:rPr>
+          <w:rFonts w:cs="Arial"/>
+        </w:rPr>
+      </w:pPr>
+    </w:p>
+    <w:p>
+      <w:pPr>
+        <w:rPr>
+          <w:rFonts w:cs="Arial"/>
+        </w:rPr>
+      </w:pPr>
+    </w:p>
+    <w:p>
+      <w:pPr>
+        <w:rPr>
+          <w:rFonts w:cs="Arial"/>
+        </w:rPr>
+      </w:pPr>
+    </w:p>
+    <w:p>
+      <w:pPr>
+        <w:rPr>
+          <w:rFonts w:cs="Arial"/>
+        </w:rPr>
+      </w:pPr>
+    </w:p>
+    <w:p>
+      <w:pPr>
+        <w:rPr>
+          <w:rFonts w:cs="Arial"/>
+        </w:rPr>
+      </w:pPr>
+    </w:p>
+    <w:p>
+      <w:pPr>
+        <w:rPr>
+          <w:rFonts w:cs="Arial"/>
+        </w:rPr>
+      </w:pPr>
+    </w:p>
+    <w:p>
+      <w:pPr>
+        <w:rPr>
+          <w:rFonts w:cs="Arial"/>
+        </w:rPr>
+      </w:pPr>
+    </w:p>
+    <w:p>
+      <w:pPr>
+        <w:rPr>
+          <w:rFonts w:cs="Arial"/>
+        </w:rPr>
+      </w:pPr>
+    </w:p>
+    <w:p>
+      <w:pPr>
+        <w:rPr>
+          <w:rFonts w:cs="Arial"/>
+        </w:rPr>
+      </w:pPr>
+      <w:r>
+        <w:rPr>
+          <w:rFonts w:cs="Arial"/>
+        </w:rPr>
+        <w:lastRenderedPageBreak/>
+        <w:t>/A2.2/ Trainingseintrag ändern</w:t>
+      </w:r>
+    </w:p>
+    <w:p>
+      <w:pPr>
+        <w:rPr>
+          <w:rFonts w:cs="Arial"/>
+        </w:rPr>
+      </w:pPr>
+    </w:p>
+    <w:p>
+      <w:pPr>
+        <w:rPr>
+          <w:rFonts w:cs="Arial"/>
+        </w:rPr>
+      </w:pPr>
+      <w:r>
+        <w:rPr>
+          <w:rFonts w:cs="Arial"/>
+          <w:noProof/>
+        </w:rPr>
+        <w:drawing>
+          <wp:inline distT="0" distB="0" distL="0" distR="0">
+            <wp:extent cx="4860407" cy="3762375"/>
+            <wp:effectExtent l="0" t="0" r="0" b="0"/>
+            <wp:docPr id="8" name="Grafik 8"/>
+            <wp:cNvGraphicFramePr>
+              <a:graphicFrameLocks xmlns:a="http://schemas.openxmlformats.org/drawingml/2006/main" noChangeAspect="1"/>
+            </wp:cNvGraphicFramePr>
+            <a:graphic xmlns:a="http://schemas.openxmlformats.org/drawingml/2006/main">
+              <a:graphicData uri="http://schemas.openxmlformats.org/drawingml/2006/picture">
+                <pic:pic xmlns:pic="http://schemas.openxmlformats.org/drawingml/2006/picture">
+                  <pic:nvPicPr>
+                    <pic:cNvPr id="0" name="Picture 19"/>
+                    <pic:cNvPicPr>
+                      <a:picLocks noChangeAspect="1" noChangeArrowheads="1"/>
+                    </pic:cNvPicPr>
+                  </pic:nvPicPr>
+                  <pic:blipFill>
+                    <a:blip r:embed="rId11">
+                      <a:extLst>
+                        <a:ext uri="{28A0092B-C50C-407E-A947-70E740481C1C}">
+                          <a14:useLocalDpi xmlns:a14="http://schemas.microsoft.com/office/drawing/2010/main" val="0"/>
+                        </a:ext>
+                      </a:extLst>
+                    </a:blip>
+                    <a:srcRect/>
+                    <a:stretch>
+                      <a:fillRect/>
+                    </a:stretch>
+                  </pic:blipFill>
+                  <pic:spPr bwMode="auto">
+                    <a:xfrm>
+                      <a:off x="0" y="0"/>
+                      <a:ext cx="4880685" cy="3778072"/>
+                    </a:xfrm>
+                    <a:prstGeom prst="rect">
+                      <a:avLst/>
+                    </a:prstGeom>
+                    <a:noFill/>
+                    <a:ln>
+                      <a:noFill/>
+                    </a:ln>
+                  </pic:spPr>
+                </pic:pic>
+              </a:graphicData>
+            </a:graphic>
+          </wp:inline>
+        </w:drawing>
+      </w:r>
+    </w:p>
+    <w:p>
+      <w:pPr>
+        <w:rPr>
+          <w:rFonts w:cs="Arial"/>
+        </w:rPr>
+      </w:pPr>
+    </w:p>
+    <w:p>
+      <w:pPr>
+        <w:rPr>
+          <w:rFonts w:cs="Arial"/>
+        </w:rPr>
+      </w:pPr>
+      <w:r>
+        <w:rPr>
+          <w:rFonts w:cs="Arial"/>
+        </w:rPr>
+        <w:t>/A2.3/ Trainingseintrag löschen</w:t>
+      </w:r>
+    </w:p>
+    <w:p>
+      <w:pPr>
+        <w:rPr>
+          <w:rFonts w:cs="Arial"/>
+        </w:rPr>
+      </w:pPr>
+    </w:p>
+    <w:p>
+      <w:pPr>
+        <w:rPr>
+          <w:rFonts w:cs="Arial"/>
+        </w:rPr>
+      </w:pPr>
+      <w:r>
+        <w:rPr>
+          <w:rFonts w:cs="Arial"/>
+          <w:noProof/>
+        </w:rPr>
+        <w:drawing>
+          <wp:inline distT="0" distB="0" distL="0" distR="0" wp14:anchorId="0426AA25" wp14:editId="5A59F9B9">
+            <wp:extent cx="4838700" cy="3745570"/>
+            <wp:effectExtent l="0" t="0" r="0" b="7620"/>
+            <wp:docPr id="9" name="Grafik 9"/>
+            <wp:cNvGraphicFramePr>
+              <a:graphicFrameLocks xmlns:a="http://schemas.openxmlformats.org/drawingml/2006/main" noChangeAspect="1"/>
+            </wp:cNvGraphicFramePr>
+            <a:graphic xmlns:a="http://schemas.openxmlformats.org/drawingml/2006/main">
+              <a:graphicData uri="http://schemas.openxmlformats.org/drawingml/2006/picture">
+                <pic:pic xmlns:pic="http://schemas.openxmlformats.org/drawingml/2006/picture">
+                  <pic:nvPicPr>
+                    <pic:cNvPr id="0" name="Picture 21"/>
+                    <pic:cNvPicPr>
+                      <a:picLocks noChangeAspect="1" noChangeArrowheads="1"/>
+                    </pic:cNvPicPr>
+                  </pic:nvPicPr>
+                  <pic:blipFill>
+                    <a:blip r:embed="rId12">
+                      <a:extLst>
+                        <a:ext uri="{28A0092B-C50C-407E-A947-70E740481C1C}">
+                          <a14:useLocalDpi xmlns:a14="http://schemas.microsoft.com/office/drawing/2010/main" val="0"/>
+                        </a:ext>
+                      </a:extLst>
+                    </a:blip>
+                    <a:srcRect/>
+                    <a:stretch>
+                      <a:fillRect/>
+                    </a:stretch>
+                  </pic:blipFill>
+                  <pic:spPr bwMode="auto">
+                    <a:xfrm>
+                      <a:off x="0" y="0"/>
+                      <a:ext cx="4883327" cy="3780115"/>
+                    </a:xfrm>
+                    <a:prstGeom prst="rect">
+                      <a:avLst/>
+                    </a:prstGeom>
+                    <a:noFill/>
+                    <a:ln>
+                      <a:noFill/>
+                    </a:ln>
+                  </pic:spPr>
+                </pic:pic>
+              </a:graphicData>
+            </a:graphic>
+          </wp:inline>
+        </w:drawing>
+      </w:r>
+    </w:p>
+    <w:p>
+      <w:pPr>
+        <w:pStyle w:val="berschrift1"/>
+        <w:rPr>
+          <w:rFonts w:cs="Arial"/>
+        </w:rPr>
+      </w:pPr>
+      <w:r>
+        <w:rPr>
+          <w:rFonts w:cs="Arial"/>
+        </w:rPr>
+        <w:lastRenderedPageBreak/>
+        <w:t xml:space="preserve">Nicht-Funktionale </w:t>
+      </w:r>
+      <w:r>
+        <w:rPr>
+          <w:rFonts w:cs="Arial"/>
+        </w:rPr>
+        <w:t>Anforderungen</w:t>
+      </w:r>
+    </w:p>
+    <w:p>
+      <w:pPr>
+        <w:rPr>
+          <w:rFonts w:cs="Arial"/>
+        </w:rPr>
+      </w:pPr>
+    </w:p>
+    <w:p>
+      <w:pPr>
+        <w:rPr>
+          <w:rFonts w:cs="Arial"/>
+        </w:rPr>
+      </w:pPr>
+      <w:r>
+        <w:rPr>
+          <w:rFonts w:cs="Arial"/>
+        </w:rPr>
+        <w:t>Technische Anforderungen</w:t>
+      </w:r>
+    </w:p>
+    <w:p>
+      <w:pPr>
+        <w:pStyle w:val="Listenabsatz"/>
+        <w:numPr>
+          <w:ilvl w:val="0"/>
+          <w:numId w:val="8"/>
+        </w:numPr>
+        <w:rPr>
+          <w:rFonts w:cs="Arial"/>
+        </w:rPr>
+      </w:pPr>
+      <w:r>
+        <w:rPr>
+          <w:rFonts w:cs="Arial"/>
+        </w:rPr>
+        <w:t>Das zu entwickelnde System muss in einer Windows­Umgebung (Win10) laufen. </w:t>
+      </w:r>
+    </w:p>
+    <w:p>
+      <w:pPr>
+        <w:pStyle w:val="Listenabsatz"/>
+        <w:rPr>
+          <w:rFonts w:cs="Arial"/>
+        </w:rPr>
+      </w:pPr>
+      <w:r>
+        <w:rPr>
+          <w:rFonts w:cs="Arial"/>
+        </w:rPr>
+        <w:t>Datenhaltung (MariaDB in Version 10.1) und Webserver (Apache in Version 2.4) sollen auf</w:t>
+      </w:r>
+    </w:p>
+    <w:p>
+      <w:pPr>
+        <w:pStyle w:val="Listenabsatz"/>
+        <w:rPr>
+          <w:rFonts w:cs="Arial"/>
+        </w:rPr>
+      </w:pPr>
+      <w:r>
+        <w:rPr>
+          <w:rFonts w:cs="Arial"/>
+        </w:rPr>
+        <w:t>einem Server bereitgestellt werden.</w:t>
+      </w:r>
+    </w:p>
+    <w:p>
+      <w:pPr>
+        <w:pStyle w:val="Listenabsatz"/>
+        <w:numPr>
+          <w:ilvl w:val="0"/>
+          <w:numId w:val="8"/>
+        </w:numPr>
+        <w:rPr>
+          <w:rFonts w:cs="Arial"/>
+        </w:rPr>
+      </w:pPr>
+      <w:r>
+        <w:rPr>
+          <w:rFonts w:cs="Arial"/>
+        </w:rPr>
+        <w:t>Der Speicherbedarf soll 1 TB nicht übertreffen. Die Benutzer greifen über Firefox bzw. Google Chrome</w:t>
+      </w:r>
+      <w:r>
+        <w:rPr>
+          <w:rFonts w:cs="Arial"/>
+        </w:rPr>
+        <w:t xml:space="preserve"> auf</w:t>
+      </w:r>
+      <w:r>
+        <w:rPr>
+          <w:rFonts w:cs="Arial"/>
+        </w:rPr>
+        <w:t> die zu entwickelnde Applikation (PHP in Version 7) zu. Erwartet wird eine </w:t>
+      </w:r>
+    </w:p>
+    <w:p>
+      <w:pPr>
+        <w:pStyle w:val="Listenabsatz"/>
+        <w:rPr>
+          <w:rFonts w:cs="Arial"/>
+        </w:rPr>
+      </w:pPr>
+      <w:r>
+        <w:rPr>
+          <w:rFonts w:cs="Arial"/>
+        </w:rPr>
+        <w:t>Verfügbarkeit wärend der Arbeitszeiten. Die Systemverfügbarkeit soll bei 98% liegen. Im Falleeines Ausfalls muss in weniger als 30 min der Betrieb wieder sichergestellt werden. </w:t>
+      </w:r>
+    </w:p>
+    <w:p>
+      <w:pPr>
+        <w:rPr>
+          <w:rFonts w:cs="Arial"/>
+        </w:rPr>
+      </w:pPr>
+      <w:r>
+        <w:rPr>
+          <w:rFonts w:cs="Arial"/>
+        </w:rPr>
+        <w:t>Usability</w:t>
+      </w:r>
+    </w:p>
+    <w:p>
+      <w:pPr>
+        <w:pStyle w:val="Listenabsatz"/>
+        <w:numPr>
+          <w:ilvl w:val="0"/>
+          <w:numId w:val="8"/>
+        </w:numPr>
+        <w:rPr>
+          <w:rFonts w:cs="Arial"/>
+        </w:rPr>
+      </w:pPr>
+      <w:r>
+        <w:rPr>
+          <w:rFonts w:cs="Arial"/>
+        </w:rPr>
+        <w:t>Die Oberflächen sind so zu gestalten, dass sie von verschiedenen Geräten mittels verschiedener Browser immer optimal dargestellt werden.</w:t>
+      </w:r>
+    </w:p>
+    <w:p>
+      <w:pPr>
+        <w:pStyle w:val="Listenabsatz"/>
+        <w:numPr>
+          <w:ilvl w:val="0"/>
+          <w:numId w:val="8"/>
+        </w:numPr>
+        <w:rPr>
+          <w:rFonts w:cs="Arial"/>
+        </w:rPr>
+      </w:pPr>
+      <w:r>
+        <w:rPr>
+          <w:rFonts w:cs="Arial"/>
+        </w:rPr>
+        <w:t>Das System muss bei fehlerhaften Benutzereingaben stabil bleiben und aussagekräftige Fehlermeldungen erzeugen.</w:t>
+      </w:r>
+    </w:p>
+    <w:p>
+      <w:pPr>
+        <w:rPr>
+          <w:rFonts w:cs="Arial"/>
+        </w:rPr>
+      </w:pPr>
+    </w:p>
+    <w:p>
+      <w:pPr>
+        <w:pStyle w:val="berschrift1"/>
+        <w:rPr>
+          <w:rFonts w:cs="Arial"/>
+        </w:rPr>
+      </w:pPr>
+      <w:r>
+        <w:rPr>
+          <w:rFonts w:cs="Arial"/>
+        </w:rPr>
+        <w:t>Grobentwurf (Beschreibung und Modellierung der System-Architektur)</w:t>
+      </w:r>
+    </w:p>
+    <w:p>
+      <w:pPr>
+        <w:rPr>
+          <w:rFonts w:cs="Arial"/>
+        </w:rPr>
+      </w:pPr>
+    </w:p>
+    <w:p>
+      <w:pPr>
+        <w:rPr>
+          <w:rFonts w:cs="Arial"/>
+        </w:rPr>
+      </w:pPr>
+      <w:r>
+        <w:rPr>
+          <w:rFonts w:cs="Arial"/>
+        </w:rPr>
+        <w:t>Das System soll aus 2 Teil</w:t>
+      </w:r>
+      <w:r>
+        <w:rPr>
+          <w:rFonts w:cs="Arial"/>
+        </w:rPr>
+        <w:t>systemen</w:t>
+      </w:r>
+      <w:r>
+        <w:rPr>
+          <w:rFonts w:cs="Arial"/>
+        </w:rPr>
+        <w:t xml:space="preserve"> bestehen</w:t>
+      </w:r>
+    </w:p>
+    <w:p>
+      <w:pPr>
+        <w:pStyle w:val="Listenabsatz"/>
+        <w:numPr>
+          <w:ilvl w:val="0"/>
+          <w:numId w:val="9"/>
+        </w:numPr>
+        <w:rPr>
+          <w:rFonts w:cs="Arial"/>
+        </w:rPr>
+      </w:pPr>
+      <w:r>
+        <w:rPr>
+          <w:rFonts w:cs="Arial"/>
+        </w:rPr>
+        <w:t xml:space="preserve">Mitgliederverwaltung </w:t>
+      </w:r>
+    </w:p>
+    <w:p>
+      <w:pPr>
+        <w:pStyle w:val="Listenabsatz"/>
+        <w:rPr>
+          <w:rFonts w:cs="Arial"/>
+        </w:rPr>
+      </w:pPr>
+      <w:r>
+        <w:rPr>
+          <w:rFonts w:cs="Arial"/>
+        </w:rPr>
+        <w:t xml:space="preserve">Dort werden die Persönlichen daten </w:t>
+      </w:r>
+      <w:r>
+        <w:rPr>
+          <w:rFonts w:cs="Arial"/>
+        </w:rPr>
+        <w:t>der Mitglieder</w:t>
+      </w:r>
+      <w:r>
+        <w:rPr>
+          <w:rFonts w:cs="Arial"/>
+        </w:rPr>
+        <w:t xml:space="preserve"> verwaltet</w:t>
+      </w:r>
+      <w:r>
+        <w:rPr>
+          <w:rFonts w:cs="Arial"/>
+        </w:rPr>
+        <w:t xml:space="preserve"> (Stammdaten, Zugangsdaten)</w:t>
+      </w:r>
+      <w:r>
+        <w:rPr>
+          <w:rFonts w:cs="Arial"/>
+        </w:rPr>
+        <w:t>.</w:t>
+      </w:r>
+    </w:p>
+    <w:p>
+      <w:pPr>
+        <w:pStyle w:val="Listenabsatz"/>
+        <w:rPr>
+          <w:rFonts w:cs="Arial"/>
+        </w:rPr>
+      </w:pPr>
+    </w:p>
+    <w:p>
+      <w:pPr>
+        <w:pStyle w:val="Listenabsatz"/>
+        <w:numPr>
+          <w:ilvl w:val="0"/>
+          <w:numId w:val="9"/>
+        </w:numPr>
+        <w:rPr>
+          <w:rFonts w:cs="Arial"/>
+        </w:rPr>
+      </w:pPr>
+      <w:r>
+        <w:rPr>
+          <w:rFonts w:cs="Arial"/>
+        </w:rPr>
+        <w:t>Trainingsplanverwaltung</w:t>
+      </w:r>
+    </w:p>
+    <w:p>
+      <w:pPr>
+        <w:pStyle w:val="Listenabsatz"/>
+        <w:rPr>
+          <w:rFonts w:cs="Arial"/>
+        </w:rPr>
+      </w:pPr>
+      <w:r>
+        <w:rPr>
+          <w:rFonts w:cs="Arial"/>
+        </w:rPr>
+        <w:t>Dort werden die Einträge der Mitglieder im Trainingsplan verwaltet</w:t>
+      </w:r>
+      <w:r>
+        <w:rPr>
+          <w:rFonts w:cs="Arial"/>
+        </w:rPr>
+        <w:t xml:space="preserve">. Das System soll </w:t>
+      </w:r>
+      <w:r>
+        <w:rPr>
+          <w:rFonts w:cs="Arial"/>
+        </w:rPr>
+        <w:t xml:space="preserve">den Reibungslosen Trainingsablauf unter Einhaltung der Höchstgrenze an Personen </w:t>
+      </w:r>
+      <w:r>
+        <w:rPr>
+          <w:rFonts w:cs="Arial"/>
+        </w:rPr>
+        <w:t>für die jeweiligen</w:t>
+      </w:r>
+      <w:r>
+        <w:rPr>
+          <w:rFonts w:cs="Arial"/>
+        </w:rPr>
+        <w:t xml:space="preserve"> Trainingsbereich</w:t>
+      </w:r>
+      <w:r>
+        <w:rPr>
+          <w:rFonts w:cs="Arial"/>
+        </w:rPr>
+        <w:t>e</w:t>
+      </w:r>
+      <w:r>
+        <w:rPr>
+          <w:rFonts w:cs="Arial"/>
+        </w:rPr>
+        <w:t xml:space="preserve"> garantieren.</w:t>
+      </w:r>
+    </w:p>
+    <w:p>
+      <w:pPr>
+        <w:rPr>
+          <w:rFonts w:cs="Arial"/>
+        </w:rPr>
+      </w:pPr>
+    </w:p>
+    <w:p>
+      <w:pPr>
+        <w:pStyle w:val="berschrift1"/>
+        <w:rPr>
+          <w:rFonts w:cs="Arial"/>
+        </w:rPr>
+      </w:pPr>
+      <w:r>
+        <w:rPr>
+          <w:rFonts w:cs="Arial"/>
+        </w:rPr>
+        <w:t>Feinentwurf (Definition, Beschreibung und Modellierung der Komponenten, Datenstrukturen als ER-Modell und Tabellenmodell sowie Programmeinheiten, Testszenarien)</w:t>
+      </w:r>
     </w:p>
     <w:p/>
-    <w:p/>
-    <w:p/>
-    <w:p>
-      <w:r>
-        <w:t>Stakeholder</w:t>
-      </w:r>
-    </w:p>
-    <w:p>
-      <w:r>
-        <w:t>-Mitglieder</w:t>
-      </w:r>
-    </w:p>
-    <w:p>
-      <w:r>
-        <w:t>-Trainer</w:t>
-      </w:r>
-    </w:p>
-    <w:p/>
-    <w:p/>
-    <w:p>
-      <w:proofErr w:type="spellStart"/>
-      <w:r>
-        <w:t>Qualitätsanfordeungen</w:t>
-      </w:r>
-      <w:proofErr w:type="spellEnd"/>
-    </w:p>
-    <w:p/>
-    <w:p>
-      <w:r>
-        <w:t xml:space="preserve">Nicht Funktionale </w:t>
-      </w:r>
-      <w:proofErr w:type="spellStart"/>
-      <w:r>
-        <w:t>Anforrderungen</w:t>
-      </w:r>
-      <w:proofErr w:type="spellEnd"/>
-      <w:r>
-        <w:t>:</w:t>
-      </w:r>
-    </w:p>
-    <w:p>
-      <w:r>
-        <w:t>-Passwortschutz</w:t>
-      </w:r>
-    </w:p>
-    <w:p>
-      <w:r>
-        <w:t>-Plattformunabhängigkeit</w:t>
-      </w:r>
+    <w:p>
+      <w:pPr>
+        <w:rPr>
+          <w:rFonts w:cs="Arial"/>
+        </w:rPr>
+      </w:pPr>
+    </w:p>
+    <w:p>
+      <w:pPr>
+        <w:rPr>
+          <w:rFonts w:cs="Arial"/>
+        </w:rPr>
+      </w:pPr>
+    </w:p>
+    <w:p>
+      <w:pPr>
+        <w:rPr>
+          <w:rFonts w:cs="Arial"/>
+        </w:rPr>
+      </w:pPr>
+    </w:p>
+    <w:p>
+      <w:pPr>
+        <w:rPr>
+          <w:rFonts w:cs="Arial"/>
+        </w:rPr>
+      </w:pPr>
+    </w:p>
+    <w:p>
+      <w:pPr>
+        <w:rPr>
+          <w:rFonts w:cs="Arial"/>
+        </w:rPr>
+      </w:pPr>
+    </w:p>
+    <w:p>
+      <w:pPr>
+        <w:rPr>
+          <w:rFonts w:cs="Arial"/>
+        </w:rPr>
+      </w:pPr>
+    </w:p>
+    <w:p>
+      <w:pPr>
+        <w:rPr>
+          <w:rFonts w:cs="Arial"/>
+        </w:rPr>
+      </w:pPr>
+    </w:p>
+    <w:p>
+      <w:pPr>
+        <w:rPr>
+          <w:rFonts w:cs="Arial"/>
+        </w:rPr>
+      </w:pPr>
     </w:p>
     <w:sectPr>
       <w:pgSz w:w="11906" w:h="16838"/>
@@ -2177,6 +4382,56 @@
 </w:document>
 </file>
 
+<file path=word/endnotes.xml><?xml version="1.0" encoding="utf-8"?>
+<w:endnotes xmlns:wpc="http://schemas.microsoft.com/office/word/2010/wordprocessingCanvas" xmlns:cx="http://schemas.microsoft.com/office/drawing/2014/chartex" xmlns:cx1="http://schemas.microsoft.com/office/drawing/2015/9/8/chartex" xmlns:cx2="http://schemas.microsoft.com/office/drawing/2015/10/21/chartex" xmlns:cx3="http://schemas.microsoft.com/office/drawing/2016/5/9/chartex" xmlns:cx4="http://schemas.microsoft.com/office/drawing/2016/5/10/chartex" xmlns:cx5="http://schemas.microsoft.com/office/drawing/2016/5/11/chartex" xmlns:cx6="http://schemas.microsoft.com/office/drawing/2016/5/12/chartex" xmlns:cx7="http://schemas.microsoft.com/office/drawing/2016/5/13/chartex" xmlns:cx8="http://schemas.microsoft.com/office/drawing/2016/5/14/chartex" xmlns:mc="http://schemas.openxmlformats.org/markup-compatibility/2006" xmlns:aink="http://schemas.microsoft.com/office/drawing/2016/ink" xmlns:am3d="http://schemas.microsoft.com/office/drawing/2017/model3d" xmlns:o="urn:schemas-microsoft-com:office:office" xmlns:r="http://schemas.openxmlformats.org/officeDocument/2006/relationships" xmlns:m="http://schemas.openxmlformats.org/officeDocument/2006/math" xmlns:v="urn:schemas-microsoft-com:vml" xmlns:wp14="http://schemas.microsoft.com/office/word/2010/wordprocessingDrawing" xmlns:wp="http://schemas.openxmlformats.org/drawingml/2006/wordprocessingDrawing" xmlns:w10="urn:schemas-microsoft-com:office:word" xmlns:w="http://schemas.openxmlformats.org/wordprocessingml/2006/main" xmlns:w14="http://schemas.microsoft.com/office/word/2010/wordml" xmlns:w15="http://schemas.microsoft.com/office/word/2012/wordml" xmlns:w16cid="http://schemas.microsoft.com/office/word/2016/wordml/cid" xmlns:w16se="http://schemas.microsoft.com/office/word/2015/wordml/symex" xmlns:wpg="http://schemas.microsoft.com/office/word/2010/wordprocessingGroup" xmlns:wpi="http://schemas.microsoft.com/office/word/2010/wordprocessingInk" xmlns:wne="http://schemas.microsoft.com/office/word/2006/wordml" xmlns:wps="http://schemas.microsoft.com/office/word/2010/wordprocessingShape" mc:Ignorable="w14 w15 w16se w16cid wp14">
+  <w:endnote w:type="separator" w:id="-1">
+    <w:p>
+      <w:pPr>
+        <w:spacing w:after="0" w:line="240" w:lineRule="auto"/>
+      </w:pPr>
+      <w:r>
+        <w:separator/>
+      </w:r>
+    </w:p>
+  </w:endnote>
+  <w:endnote w:type="continuationSeparator" w:id="0">
+    <w:p>
+      <w:pPr>
+        <w:spacing w:after="0" w:line="240" w:lineRule="auto"/>
+      </w:pPr>
+      <w:r>
+        <w:continuationSeparator/>
+      </w:r>
+    </w:p>
+  </w:endnote>
+</w:endnotes>
+</file>
+
+<file path=word/footnotes.xml><?xml version="1.0" encoding="utf-8"?>
+<w:footnotes xmlns:wpc="http://schemas.microsoft.com/office/word/2010/wordprocessingCanvas" xmlns:cx="http://schemas.microsoft.com/office/drawing/2014/chartex" xmlns:cx1="http://schemas.microsoft.com/office/drawing/2015/9/8/chartex" xmlns:cx2="http://schemas.microsoft.com/office/drawing/2015/10/21/chartex" xmlns:cx3="http://schemas.microsoft.com/office/drawing/2016/5/9/chartex" xmlns:cx4="http://schemas.microsoft.com/office/drawing/2016/5/10/chartex" xmlns:cx5="http://schemas.microsoft.com/office/drawing/2016/5/11/chartex" xmlns:cx6="http://schemas.microsoft.com/office/drawing/2016/5/12/chartex" xmlns:cx7="http://schemas.microsoft.com/office/drawing/2016/5/13/chartex" xmlns:cx8="http://schemas.microsoft.com/office/drawing/2016/5/14/chartex" xmlns:mc="http://schemas.openxmlformats.org/markup-compatibility/2006" xmlns:aink="http://schemas.microsoft.com/office/drawing/2016/ink" xmlns:am3d="http://schemas.microsoft.com/office/drawing/2017/model3d" xmlns:o="urn:schemas-microsoft-com:office:office" xmlns:r="http://schemas.openxmlformats.org/officeDocument/2006/relationships" xmlns:m="http://schemas.openxmlformats.org/officeDocument/2006/math" xmlns:v="urn:schemas-microsoft-com:vml" xmlns:wp14="http://schemas.microsoft.com/office/word/2010/wordprocessingDrawing" xmlns:wp="http://schemas.openxmlformats.org/drawingml/2006/wordprocessingDrawing" xmlns:w10="urn:schemas-microsoft-com:office:word" xmlns:w="http://schemas.openxmlformats.org/wordprocessingml/2006/main" xmlns:w14="http://schemas.microsoft.com/office/word/2010/wordml" xmlns:w15="http://schemas.microsoft.com/office/word/2012/wordml" xmlns:w16cid="http://schemas.microsoft.com/office/word/2016/wordml/cid" xmlns:w16se="http://schemas.microsoft.com/office/word/2015/wordml/symex" xmlns:wpg="http://schemas.microsoft.com/office/word/2010/wordprocessingGroup" xmlns:wpi="http://schemas.microsoft.com/office/word/2010/wordprocessingInk" xmlns:wne="http://schemas.microsoft.com/office/word/2006/wordml" xmlns:wps="http://schemas.microsoft.com/office/word/2010/wordprocessingShape" mc:Ignorable="w14 w15 w16se w16cid wp14">
+  <w:footnote w:type="separator" w:id="-1">
+    <w:p>
+      <w:pPr>
+        <w:spacing w:after="0" w:line="240" w:lineRule="auto"/>
+      </w:pPr>
+      <w:r>
+        <w:separator/>
+      </w:r>
+    </w:p>
+  </w:footnote>
+  <w:footnote w:type="continuationSeparator" w:id="0">
+    <w:p>
+      <w:pPr>
+        <w:spacing w:after="0" w:line="240" w:lineRule="auto"/>
+      </w:pPr>
+      <w:r>
+        <w:continuationSeparator/>
+      </w:r>
+    </w:p>
+  </w:footnote>
+</w:footnotes>
+</file>
+
 <file path=word/numbering.xml><?xml version="1.0" encoding="utf-8"?>
 <w:numbering xmlns:wpc="http://schemas.microsoft.com/office/word/2010/wordprocessingCanvas" xmlns:cx="http://schemas.microsoft.com/office/drawing/2014/chartex" xmlns:cx1="http://schemas.microsoft.com/office/drawing/2015/9/8/chartex" xmlns:cx2="http://schemas.microsoft.com/office/drawing/2015/10/21/chartex" xmlns:cx3="http://schemas.microsoft.com/office/drawing/2016/5/9/chartex" xmlns:cx4="http://schemas.microsoft.com/office/drawing/2016/5/10/chartex" xmlns:cx5="http://schemas.microsoft.com/office/drawing/2016/5/11/chartex" xmlns:cx6="http://schemas.microsoft.com/office/drawing/2016/5/12/chartex" xmlns:cx7="http://schemas.microsoft.com/office/drawing/2016/5/13/chartex" xmlns:cx8="http://schemas.microsoft.com/office/drawing/2016/5/14/chartex" xmlns:mc="http://schemas.openxmlformats.org/markup-compatibility/2006" xmlns:aink="http://schemas.microsoft.com/office/drawing/2016/ink" xmlns:am3d="http://schemas.microsoft.com/office/drawing/2017/model3d" xmlns:o="urn:schemas-microsoft-com:office:office" xmlns:r="http://schemas.openxmlformats.org/officeDocument/2006/relationships" xmlns:m="http://schemas.openxmlformats.org/officeDocument/2006/math" xmlns:v="urn:schemas-microsoft-com:vml" xmlns:wp14="http://schemas.microsoft.com/office/word/2010/wordprocessingDrawing" xmlns:wp="http://schemas.openxmlformats.org/drawingml/2006/wordprocessingDrawing" xmlns:w10="urn:schemas-microsoft-com:office:word" xmlns:w="http://schemas.openxmlformats.org/wordprocessingml/2006/main" xmlns:w14="http://schemas.microsoft.com/office/word/2010/wordml" xmlns:w15="http://schemas.microsoft.com/office/word/2012/wordml" xmlns:w16cid="http://schemas.microsoft.com/office/word/2016/wordml/cid" xmlns:w16se="http://schemas.microsoft.com/office/word/2015/wordml/symex" xmlns:wpg="http://schemas.microsoft.com/office/word/2010/wordprocessingGroup" xmlns:wpi="http://schemas.microsoft.com/office/word/2010/wordprocessingInk" xmlns:wne="http://schemas.microsoft.com/office/word/2006/wordml" xmlns:wps="http://schemas.microsoft.com/office/word/2010/wordprocessingShape" mc:Ignorable="w14 w15 w16se w16cid wp14">
   <w:abstractNum w:abstractNumId="0" w15:restartNumberingAfterBreak="0">
@@ -2382,6 +4637,119 @@
     </w:lvl>
   </w:abstractNum>
   <w:abstractNum w:abstractNumId="2" w15:restartNumberingAfterBreak="0">
+    <w:nsid w:val="26293980"/>
+    <w:multiLevelType w:val="hybridMultilevel"/>
+    <w:tmpl w:val="293689A8"/>
+    <w:lvl w:ilvl="0" w:tplc="04070001">
+      <w:start w:val="1"/>
+      <w:numFmt w:val="bullet"/>
+      <w:lvlText w:val=""/>
+      <w:lvlJc w:val="left"/>
+      <w:pPr>
+        <w:ind w:left="720" w:hanging="360"/>
+      </w:pPr>
+      <w:rPr>
+        <w:rFonts w:ascii="Symbol" w:hAnsi="Symbol" w:hint="default"/>
+      </w:rPr>
+    </w:lvl>
+    <w:lvl w:ilvl="1" w:tplc="04070003" w:tentative="1">
+      <w:start w:val="1"/>
+      <w:numFmt w:val="bullet"/>
+      <w:lvlText w:val="o"/>
+      <w:lvlJc w:val="left"/>
+      <w:pPr>
+        <w:ind w:left="1440" w:hanging="360"/>
+      </w:pPr>
+      <w:rPr>
+        <w:rFonts w:ascii="Courier New" w:hAnsi="Courier New" w:cs="Courier New" w:hint="default"/>
+      </w:rPr>
+    </w:lvl>
+    <w:lvl w:ilvl="2" w:tplc="04070005" w:tentative="1">
+      <w:start w:val="1"/>
+      <w:numFmt w:val="bullet"/>
+      <w:lvlText w:val=""/>
+      <w:lvlJc w:val="left"/>
+      <w:pPr>
+        <w:ind w:left="2160" w:hanging="360"/>
+      </w:pPr>
+      <w:rPr>
+        <w:rFonts w:ascii="Wingdings" w:hAnsi="Wingdings" w:hint="default"/>
+      </w:rPr>
+    </w:lvl>
+    <w:lvl w:ilvl="3" w:tplc="04070001" w:tentative="1">
+      <w:start w:val="1"/>
+      <w:numFmt w:val="bullet"/>
+      <w:lvlText w:val=""/>
+      <w:lvlJc w:val="left"/>
+      <w:pPr>
+        <w:ind w:left="2880" w:hanging="360"/>
+      </w:pPr>
+      <w:rPr>
+        <w:rFonts w:ascii="Symbol" w:hAnsi="Symbol" w:hint="default"/>
+      </w:rPr>
+    </w:lvl>
+    <w:lvl w:ilvl="4" w:tplc="04070003" w:tentative="1">
+      <w:start w:val="1"/>
+      <w:numFmt w:val="bullet"/>
+      <w:lvlText w:val="o"/>
+      <w:lvlJc w:val="left"/>
+      <w:pPr>
+        <w:ind w:left="3600" w:hanging="360"/>
+      </w:pPr>
+      <w:rPr>
+        <w:rFonts w:ascii="Courier New" w:hAnsi="Courier New" w:cs="Courier New" w:hint="default"/>
+      </w:rPr>
+    </w:lvl>
+    <w:lvl w:ilvl="5" w:tplc="04070005" w:tentative="1">
+      <w:start w:val="1"/>
+      <w:numFmt w:val="bullet"/>
+      <w:lvlText w:val=""/>
+      <w:lvlJc w:val="left"/>
+      <w:pPr>
+        <w:ind w:left="4320" w:hanging="360"/>
+      </w:pPr>
+      <w:rPr>
+        <w:rFonts w:ascii="Wingdings" w:hAnsi="Wingdings" w:hint="default"/>
+      </w:rPr>
+    </w:lvl>
+    <w:lvl w:ilvl="6" w:tplc="04070001" w:tentative="1">
+      <w:start w:val="1"/>
+      <w:numFmt w:val="bullet"/>
+      <w:lvlText w:val=""/>
+      <w:lvlJc w:val="left"/>
+      <w:pPr>
+        <w:ind w:left="5040" w:hanging="360"/>
+      </w:pPr>
+      <w:rPr>
+        <w:rFonts w:ascii="Symbol" w:hAnsi="Symbol" w:hint="default"/>
+      </w:rPr>
+    </w:lvl>
+    <w:lvl w:ilvl="7" w:tplc="04070003" w:tentative="1">
+      <w:start w:val="1"/>
+      <w:numFmt w:val="bullet"/>
+      <w:lvlText w:val="o"/>
+      <w:lvlJc w:val="left"/>
+      <w:pPr>
+        <w:ind w:left="5760" w:hanging="360"/>
+      </w:pPr>
+      <w:rPr>
+        <w:rFonts w:ascii="Courier New" w:hAnsi="Courier New" w:cs="Courier New" w:hint="default"/>
+      </w:rPr>
+    </w:lvl>
+    <w:lvl w:ilvl="8" w:tplc="04070005" w:tentative="1">
+      <w:start w:val="1"/>
+      <w:numFmt w:val="bullet"/>
+      <w:lvlText w:val=""/>
+      <w:lvlJc w:val="left"/>
+      <w:pPr>
+        <w:ind w:left="6480" w:hanging="360"/>
+      </w:pPr>
+      <w:rPr>
+        <w:rFonts w:ascii="Wingdings" w:hAnsi="Wingdings" w:hint="default"/>
+      </w:rPr>
+    </w:lvl>
+  </w:abstractNum>
+  <w:abstractNum w:abstractNumId="3" w15:restartNumberingAfterBreak="0">
     <w:nsid w:val="419709AB"/>
     <w:multiLevelType w:val="hybridMultilevel"/>
     <w:tmpl w:val="5296C0A6"/>
@@ -2494,7 +4862,7 @@
       </w:rPr>
     </w:lvl>
   </w:abstractNum>
-  <w:abstractNum w:abstractNumId="3" w15:restartNumberingAfterBreak="0">
+  <w:abstractNum w:abstractNumId="4" w15:restartNumberingAfterBreak="0">
     <w:nsid w:val="41CF5436"/>
     <w:multiLevelType w:val="hybridMultilevel"/>
     <w:tmpl w:val="26B68EFA"/>
@@ -2607,7 +4975,7 @@
       </w:rPr>
     </w:lvl>
   </w:abstractNum>
-  <w:abstractNum w:abstractNumId="4" w15:restartNumberingAfterBreak="0">
+  <w:abstractNum w:abstractNumId="5" w15:restartNumberingAfterBreak="0">
     <w:nsid w:val="64CB12DC"/>
     <w:multiLevelType w:val="hybridMultilevel"/>
     <w:tmpl w:val="BE1E37E4"/>
@@ -2720,7 +5088,7 @@
       </w:rPr>
     </w:lvl>
   </w:abstractNum>
-  <w:abstractNum w:abstractNumId="5" w15:restartNumberingAfterBreak="0">
+  <w:abstractNum w:abstractNumId="6" w15:restartNumberingAfterBreak="0">
     <w:nsid w:val="707E6E72"/>
     <w:multiLevelType w:val="multilevel"/>
     <w:tmpl w:val="04070025"/>
@@ -2813,25 +5181,260 @@
       <w:pPr>
         <w:ind w:left="1584" w:hanging="1584"/>
       </w:pPr>
+    </w:lvl>
+  </w:abstractNum>
+  <w:abstractNum w:abstractNumId="7" w15:restartNumberingAfterBreak="0">
+    <w:nsid w:val="78D4413B"/>
+    <w:multiLevelType w:val="hybridMultilevel"/>
+    <w:tmpl w:val="713450CE"/>
+    <w:lvl w:ilvl="0" w:tplc="04070001">
+      <w:start w:val="1"/>
+      <w:numFmt w:val="bullet"/>
+      <w:lvlText w:val=""/>
+      <w:lvlJc w:val="left"/>
+      <w:pPr>
+        <w:ind w:left="720" w:hanging="360"/>
+      </w:pPr>
+      <w:rPr>
+        <w:rFonts w:ascii="Symbol" w:hAnsi="Symbol" w:hint="default"/>
+      </w:rPr>
+    </w:lvl>
+    <w:lvl w:ilvl="1" w:tplc="04070003" w:tentative="1">
+      <w:start w:val="1"/>
+      <w:numFmt w:val="bullet"/>
+      <w:lvlText w:val="o"/>
+      <w:lvlJc w:val="left"/>
+      <w:pPr>
+        <w:ind w:left="1440" w:hanging="360"/>
+      </w:pPr>
+      <w:rPr>
+        <w:rFonts w:ascii="Courier New" w:hAnsi="Courier New" w:cs="Courier New" w:hint="default"/>
+      </w:rPr>
+    </w:lvl>
+    <w:lvl w:ilvl="2" w:tplc="04070005" w:tentative="1">
+      <w:start w:val="1"/>
+      <w:numFmt w:val="bullet"/>
+      <w:lvlText w:val=""/>
+      <w:lvlJc w:val="left"/>
+      <w:pPr>
+        <w:ind w:left="2160" w:hanging="360"/>
+      </w:pPr>
+      <w:rPr>
+        <w:rFonts w:ascii="Wingdings" w:hAnsi="Wingdings" w:hint="default"/>
+      </w:rPr>
+    </w:lvl>
+    <w:lvl w:ilvl="3" w:tplc="04070001" w:tentative="1">
+      <w:start w:val="1"/>
+      <w:numFmt w:val="bullet"/>
+      <w:lvlText w:val=""/>
+      <w:lvlJc w:val="left"/>
+      <w:pPr>
+        <w:ind w:left="2880" w:hanging="360"/>
+      </w:pPr>
+      <w:rPr>
+        <w:rFonts w:ascii="Symbol" w:hAnsi="Symbol" w:hint="default"/>
+      </w:rPr>
+    </w:lvl>
+    <w:lvl w:ilvl="4" w:tplc="04070003" w:tentative="1">
+      <w:start w:val="1"/>
+      <w:numFmt w:val="bullet"/>
+      <w:lvlText w:val="o"/>
+      <w:lvlJc w:val="left"/>
+      <w:pPr>
+        <w:ind w:left="3600" w:hanging="360"/>
+      </w:pPr>
+      <w:rPr>
+        <w:rFonts w:ascii="Courier New" w:hAnsi="Courier New" w:cs="Courier New" w:hint="default"/>
+      </w:rPr>
+    </w:lvl>
+    <w:lvl w:ilvl="5" w:tplc="04070005" w:tentative="1">
+      <w:start w:val="1"/>
+      <w:numFmt w:val="bullet"/>
+      <w:lvlText w:val=""/>
+      <w:lvlJc w:val="left"/>
+      <w:pPr>
+        <w:ind w:left="4320" w:hanging="360"/>
+      </w:pPr>
+      <w:rPr>
+        <w:rFonts w:ascii="Wingdings" w:hAnsi="Wingdings" w:hint="default"/>
+      </w:rPr>
+    </w:lvl>
+    <w:lvl w:ilvl="6" w:tplc="04070001" w:tentative="1">
+      <w:start w:val="1"/>
+      <w:numFmt w:val="bullet"/>
+      <w:lvlText w:val=""/>
+      <w:lvlJc w:val="left"/>
+      <w:pPr>
+        <w:ind w:left="5040" w:hanging="360"/>
+      </w:pPr>
+      <w:rPr>
+        <w:rFonts w:ascii="Symbol" w:hAnsi="Symbol" w:hint="default"/>
+      </w:rPr>
+    </w:lvl>
+    <w:lvl w:ilvl="7" w:tplc="04070003" w:tentative="1">
+      <w:start w:val="1"/>
+      <w:numFmt w:val="bullet"/>
+      <w:lvlText w:val="o"/>
+      <w:lvlJc w:val="left"/>
+      <w:pPr>
+        <w:ind w:left="5760" w:hanging="360"/>
+      </w:pPr>
+      <w:rPr>
+        <w:rFonts w:ascii="Courier New" w:hAnsi="Courier New" w:cs="Courier New" w:hint="default"/>
+      </w:rPr>
+    </w:lvl>
+    <w:lvl w:ilvl="8" w:tplc="04070005" w:tentative="1">
+      <w:start w:val="1"/>
+      <w:numFmt w:val="bullet"/>
+      <w:lvlText w:val=""/>
+      <w:lvlJc w:val="left"/>
+      <w:pPr>
+        <w:ind w:left="6480" w:hanging="360"/>
+      </w:pPr>
+      <w:rPr>
+        <w:rFonts w:ascii="Wingdings" w:hAnsi="Wingdings" w:hint="default"/>
+      </w:rPr>
+    </w:lvl>
+  </w:abstractNum>
+  <w:abstractNum w:abstractNumId="8" w15:restartNumberingAfterBreak="0">
+    <w:nsid w:val="7C9F325F"/>
+    <w:multiLevelType w:val="hybridMultilevel"/>
+    <w:tmpl w:val="1854D11A"/>
+    <w:lvl w:ilvl="0" w:tplc="04070001">
+      <w:start w:val="1"/>
+      <w:numFmt w:val="bullet"/>
+      <w:lvlText w:val=""/>
+      <w:lvlJc w:val="left"/>
+      <w:pPr>
+        <w:ind w:left="720" w:hanging="360"/>
+      </w:pPr>
+      <w:rPr>
+        <w:rFonts w:ascii="Symbol" w:hAnsi="Symbol" w:hint="default"/>
+      </w:rPr>
+    </w:lvl>
+    <w:lvl w:ilvl="1" w:tplc="04070003" w:tentative="1">
+      <w:start w:val="1"/>
+      <w:numFmt w:val="bullet"/>
+      <w:lvlText w:val="o"/>
+      <w:lvlJc w:val="left"/>
+      <w:pPr>
+        <w:ind w:left="1440" w:hanging="360"/>
+      </w:pPr>
+      <w:rPr>
+        <w:rFonts w:ascii="Courier New" w:hAnsi="Courier New" w:cs="Courier New" w:hint="default"/>
+      </w:rPr>
+    </w:lvl>
+    <w:lvl w:ilvl="2" w:tplc="04070005" w:tentative="1">
+      <w:start w:val="1"/>
+      <w:numFmt w:val="bullet"/>
+      <w:lvlText w:val=""/>
+      <w:lvlJc w:val="left"/>
+      <w:pPr>
+        <w:ind w:left="2160" w:hanging="360"/>
+      </w:pPr>
+      <w:rPr>
+        <w:rFonts w:ascii="Wingdings" w:hAnsi="Wingdings" w:hint="default"/>
+      </w:rPr>
+    </w:lvl>
+    <w:lvl w:ilvl="3" w:tplc="04070001" w:tentative="1">
+      <w:start w:val="1"/>
+      <w:numFmt w:val="bullet"/>
+      <w:lvlText w:val=""/>
+      <w:lvlJc w:val="left"/>
+      <w:pPr>
+        <w:ind w:left="2880" w:hanging="360"/>
+      </w:pPr>
+      <w:rPr>
+        <w:rFonts w:ascii="Symbol" w:hAnsi="Symbol" w:hint="default"/>
+      </w:rPr>
+    </w:lvl>
+    <w:lvl w:ilvl="4" w:tplc="04070003" w:tentative="1">
+      <w:start w:val="1"/>
+      <w:numFmt w:val="bullet"/>
+      <w:lvlText w:val="o"/>
+      <w:lvlJc w:val="left"/>
+      <w:pPr>
+        <w:ind w:left="3600" w:hanging="360"/>
+      </w:pPr>
+      <w:rPr>
+        <w:rFonts w:ascii="Courier New" w:hAnsi="Courier New" w:cs="Courier New" w:hint="default"/>
+      </w:rPr>
+    </w:lvl>
+    <w:lvl w:ilvl="5" w:tplc="04070005" w:tentative="1">
+      <w:start w:val="1"/>
+      <w:numFmt w:val="bullet"/>
+      <w:lvlText w:val=""/>
+      <w:lvlJc w:val="left"/>
+      <w:pPr>
+        <w:ind w:left="4320" w:hanging="360"/>
+      </w:pPr>
+      <w:rPr>
+        <w:rFonts w:ascii="Wingdings" w:hAnsi="Wingdings" w:hint="default"/>
+      </w:rPr>
+    </w:lvl>
+    <w:lvl w:ilvl="6" w:tplc="04070001" w:tentative="1">
+      <w:start w:val="1"/>
+      <w:numFmt w:val="bullet"/>
+      <w:lvlText w:val=""/>
+      <w:lvlJc w:val="left"/>
+      <w:pPr>
+        <w:ind w:left="5040" w:hanging="360"/>
+      </w:pPr>
+      <w:rPr>
+        <w:rFonts w:ascii="Symbol" w:hAnsi="Symbol" w:hint="default"/>
+      </w:rPr>
+    </w:lvl>
+    <w:lvl w:ilvl="7" w:tplc="04070003" w:tentative="1">
+      <w:start w:val="1"/>
+      <w:numFmt w:val="bullet"/>
+      <w:lvlText w:val="o"/>
+      <w:lvlJc w:val="left"/>
+      <w:pPr>
+        <w:ind w:left="5760" w:hanging="360"/>
+      </w:pPr>
+      <w:rPr>
+        <w:rFonts w:ascii="Courier New" w:hAnsi="Courier New" w:cs="Courier New" w:hint="default"/>
+      </w:rPr>
+    </w:lvl>
+    <w:lvl w:ilvl="8" w:tplc="04070005" w:tentative="1">
+      <w:start w:val="1"/>
+      <w:numFmt w:val="bullet"/>
+      <w:lvlText w:val=""/>
+      <w:lvlJc w:val="left"/>
+      <w:pPr>
+        <w:ind w:left="6480" w:hanging="360"/>
+      </w:pPr>
+      <w:rPr>
+        <w:rFonts w:ascii="Wingdings" w:hAnsi="Wingdings" w:hint="default"/>
+      </w:rPr>
     </w:lvl>
   </w:abstractNum>
   <w:num w:numId="1">
     <w:abstractNumId w:val="0"/>
   </w:num>
   <w:num w:numId="2">
+    <w:abstractNumId w:val="6"/>
+  </w:num>
+  <w:num w:numId="3">
     <w:abstractNumId w:val="5"/>
   </w:num>
-  <w:num w:numId="3">
+  <w:num w:numId="4">
     <w:abstractNumId w:val="4"/>
   </w:num>
-  <w:num w:numId="4">
+  <w:num w:numId="5">
     <w:abstractNumId w:val="3"/>
-  </w:num>
-  <w:num w:numId="5">
-    <w:abstractNumId w:val="2"/>
   </w:num>
   <w:num w:numId="6">
     <w:abstractNumId w:val="1"/>
+  </w:num>
+  <w:num w:numId="7">
+    <w:abstractNumId w:val="7"/>
+  </w:num>
+  <w:num w:numId="8">
+    <w:abstractNumId w:val="8"/>
+  </w:num>
+  <w:num w:numId="9">
+    <w:abstractNumId w:val="2"/>
   </w:num>
 </w:numbering>
 </file>
@@ -3234,6 +5837,10 @@
   <w:style w:type="paragraph" w:default="1" w:styleId="Standard">
     <w:name w:val="Normal"/>
     <w:qFormat/>
+    <w:rsid w:val="007F5894"/>
+    <w:rPr>
+      <w:rFonts w:ascii="Arial" w:hAnsi="Arial"/>
+    </w:rPr>
   </w:style>
   <w:style w:type="paragraph" w:styleId="berschrift1">
     <w:name w:val="heading 1"/>
@@ -3253,7 +5860,7 @@
       <w:outlineLvl w:val="0"/>
     </w:pPr>
     <w:rPr>
-      <w:rFonts w:ascii="Arial" w:eastAsiaTheme="majorEastAsia" w:hAnsi="Arial" w:cstheme="majorBidi"/>
+      <w:rFonts w:eastAsiaTheme="majorEastAsia" w:cstheme="majorBidi"/>
       <w:color w:val="000000" w:themeColor="text1"/>
       <w:sz w:val="24"/>
       <w:szCs w:val="32"/>
@@ -3279,7 +5886,7 @@
       <w:outlineLvl w:val="1"/>
     </w:pPr>
     <w:rPr>
-      <w:rFonts w:ascii="Arial" w:eastAsiaTheme="majorEastAsia" w:hAnsi="Arial" w:cstheme="majorBidi"/>
+      <w:rFonts w:eastAsiaTheme="majorEastAsia" w:cstheme="majorBidi"/>
       <w:color w:val="000000" w:themeColor="text1"/>
       <w:sz w:val="24"/>
       <w:szCs w:val="26"/>
@@ -3305,7 +5912,7 @@
       <w:outlineLvl w:val="2"/>
     </w:pPr>
     <w:rPr>
-      <w:rFonts w:ascii="Arial" w:eastAsiaTheme="majorEastAsia" w:hAnsi="Arial" w:cstheme="majorBidi"/>
+      <w:rFonts w:eastAsiaTheme="majorEastAsia" w:cstheme="majorBidi"/>
       <w:color w:val="000000" w:themeColor="text1"/>
       <w:sz w:val="24"/>
       <w:szCs w:val="24"/>
@@ -3630,6 +6237,50 @@
       <w:szCs w:val="21"/>
     </w:rPr>
   </w:style>
+  <w:style w:type="paragraph" w:styleId="Kopfzeile">
+    <w:name w:val="header"/>
+    <w:basedOn w:val="Standard"/>
+    <w:link w:val="KopfzeileZchn"/>
+    <w:uiPriority w:val="99"/>
+    <w:unhideWhenUsed/>
+    <w:rsid w:val="000D19D0"/>
+    <w:pPr>
+      <w:tabs>
+        <w:tab w:val="center" w:pos="4536"/>
+        <w:tab w:val="right" w:pos="9072"/>
+      </w:tabs>
+      <w:spacing w:after="0" w:line="240" w:lineRule="auto"/>
+    </w:pPr>
+  </w:style>
+  <w:style w:type="character" w:customStyle="1" w:styleId="KopfzeileZchn">
+    <w:name w:val="Kopfzeile Zchn"/>
+    <w:basedOn w:val="Absatz-Standardschriftart"/>
+    <w:link w:val="Kopfzeile"/>
+    <w:uiPriority w:val="99"/>
+    <w:rsid w:val="000D19D0"/>
+  </w:style>
+  <w:style w:type="paragraph" w:styleId="Fuzeile">
+    <w:name w:val="footer"/>
+    <w:basedOn w:val="Standard"/>
+    <w:link w:val="FuzeileZchn"/>
+    <w:uiPriority w:val="99"/>
+    <w:unhideWhenUsed/>
+    <w:rsid w:val="000D19D0"/>
+    <w:pPr>
+      <w:tabs>
+        <w:tab w:val="center" w:pos="4536"/>
+        <w:tab w:val="right" w:pos="9072"/>
+      </w:tabs>
+      <w:spacing w:after="0" w:line="240" w:lineRule="auto"/>
+    </w:pPr>
+  </w:style>
+  <w:style w:type="character" w:customStyle="1" w:styleId="FuzeileZchn">
+    <w:name w:val="Fußzeile Zchn"/>
+    <w:basedOn w:val="Absatz-Standardschriftart"/>
+    <w:link w:val="Fuzeile"/>
+    <w:uiPriority w:val="99"/>
+    <w:rsid w:val="000D19D0"/>
+  </w:style>
 </w:styles>
 </file>
 

</xml_diff>